<commit_message>
Lab 05 correct report
</commit_message>
<xml_diff>
--- a/lab 05/Lab 05 Report.docx
+++ b/lab 05/Lab 05 Report.docx
@@ -4,7 +4,7 @@
   <w:body>
     <w:sdt>
       <w:sdtPr>
-        <w:id w:val="-1348553269"/>
+        <w:id w:val="1124741329"/>
         <w:docPartObj>
           <w:docPartGallery w:val="Cover Pages"/>
           <w:docPartUnique/>
@@ -221,7 +221,7 @@
                                 <a:avLst/>
                               </a:prstGeom>
                               <a:blipFill>
-                                <a:blip r:embed="rId4"/>
+                                <a:blip r:embed="rId8"/>
                                 <a:stretch>
                                   <a:fillRect r="-7574"/>
                                 </a:stretch>
@@ -267,13 +267,13 @@
               </mc:Choice>
               <mc:Fallback>
                 <w:pict>
-                  <v:group w14:anchorId="5FE8B0E6" id="Group 149" o:spid="_x0000_s1026" style="position:absolute;margin-left:0;margin-top:0;width:8in;height:95.7pt;z-index:251662336;mso-width-percent:941;mso-height-percent:121;mso-top-percent:23;mso-position-horizontal:center;mso-position-horizontal-relative:page;mso-position-vertical-relative:page;mso-width-percent:941;mso-height-percent:121;mso-top-percent:23" coordorigin="" coordsize="73152,12161" o:gfxdata="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">
+                  <v:group w14:anchorId="7EAF918B" id="Group 149" o:spid="_x0000_s1026" style="position:absolute;margin-left:0;margin-top:0;width:8in;height:95.7pt;z-index:251662336;mso-width-percent:941;mso-height-percent:121;mso-top-percent:23;mso-position-horizontal:center;mso-position-horizontal-relative:page;mso-position-vertical-relative:page;mso-width-percent:941;mso-height-percent:121;mso-top-percent:23" coordorigin="" coordsize="73152,12161" o:gfxdata="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">
                     <v:shape id="Rectangle 51" o:spid="_x0000_s1027" style="position:absolute;width:73152;height:11303;visibility:visible;mso-wrap-style:square;v-text-anchor:middle" coordsize="7312660,1129665" o:gfxdata="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" path="m,l7312660,r,1129665l3619500,733425,,1091565,,xe" fillcolor="#5b9bd5 [3204]" stroked="f" strokeweight="1pt">
                       <v:stroke joinstyle="miter"/>
                       <v:path arrowok="t" o:connecttype="custom" o:connectlocs="0,0;7315200,0;7315200,1130373;3620757,733885;0,1092249;0,0" o:connectangles="0,0,0,0,0,0"/>
                     </v:shape>
                     <v:rect id="Rectangle 151" o:spid="_x0000_s1028" style="position:absolute;width:73152;height:12161;visibility:visible;mso-wrap-style:square;v-text-anchor:middle" o:gfxdata="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" stroked="f" strokeweight="1pt">
-                      <v:fill r:id="rId5" o:title="" recolor="t" rotate="t" type="frame"/>
+                      <v:fill r:id="rId9" o:title="" recolor="t" rotate="t" type="frame"/>
                     </v:rect>
                     <w10:wrap anchorx="page" anchory="page"/>
                   </v:group>
@@ -344,12 +344,13 @@
                           </wps:style>
                           <wps:txbx>
                             <w:txbxContent>
+                              <w:bookmarkStart w:id="0" w:name="_GoBack" w:displacedByCustomXml="next"/>
                               <w:sdt>
                                 <w:sdtPr>
                                   <w:rPr>
                                     <w:color w:val="595959" w:themeColor="text1" w:themeTint="A6"/>
-                                    <w:sz w:val="28"/>
-                                    <w:szCs w:val="28"/>
+                                    <w:sz w:val="36"/>
+                                    <w:szCs w:val="36"/>
                                   </w:rPr>
                                   <w:alias w:val="Author"/>
                                   <w:tag w:val=""/>
@@ -365,15 +366,15 @@
                                       <w:jc w:val="right"/>
                                       <w:rPr>
                                         <w:color w:val="595959" w:themeColor="text1" w:themeTint="A6"/>
-                                        <w:sz w:val="28"/>
-                                        <w:szCs w:val="28"/>
+                                        <w:sz w:val="36"/>
+                                        <w:szCs w:val="36"/>
                                       </w:rPr>
                                     </w:pPr>
                                     <w:r>
                                       <w:rPr>
                                         <w:color w:val="595959" w:themeColor="text1" w:themeTint="A6"/>
-                                        <w:sz w:val="28"/>
-                                        <w:szCs w:val="28"/>
+                                        <w:sz w:val="36"/>
+                                        <w:szCs w:val="36"/>
                                       </w:rPr>
                                       <w:t>Tirumala Reddy Konireddy</w:t>
                                     </w:r>
@@ -386,21 +387,20 @@
                                   <w:jc w:val="right"/>
                                   <w:rPr>
                                     <w:color w:val="595959" w:themeColor="text1" w:themeTint="A6"/>
-                                    <w:sz w:val="18"/>
-                                    <w:szCs w:val="18"/>
+                                    <w:sz w:val="36"/>
+                                    <w:szCs w:val="36"/>
                                   </w:rPr>
                                 </w:pPr>
                                 <w:sdt>
                                   <w:sdtPr>
                                     <w:rPr>
                                       <w:color w:val="595959" w:themeColor="text1" w:themeTint="A6"/>
-                                      <w:sz w:val="18"/>
-                                      <w:szCs w:val="18"/>
+                                      <w:sz w:val="36"/>
+                                      <w:szCs w:val="36"/>
                                     </w:rPr>
                                     <w:alias w:val="Email"/>
                                     <w:tag w:val="Email"/>
                                     <w:id w:val="942260680"/>
-                                    <w:showingPlcHdr/>
                                     <w:dataBinding w:prefixMappings="xmlns:ns0='http://schemas.microsoft.com/office/2006/coverPageProps' " w:xpath="/ns0:CoverPageProperties[1]/ns0:CompanyEmail[1]" w:storeItemID="{55AF091B-3C7A-41E3-B477-F2FDAA23CFDA}"/>
                                     <w:text/>
                                   </w:sdtPr>
@@ -409,13 +409,42 @@
                                     <w:r>
                                       <w:rPr>
                                         <w:color w:val="595959" w:themeColor="text1" w:themeTint="A6"/>
-                                        <w:sz w:val="18"/>
-                                        <w:szCs w:val="18"/>
+                                        <w:sz w:val="36"/>
+                                        <w:szCs w:val="36"/>
                                       </w:rPr>
-                                      <w:t xml:space="preserve">     </w:t>
+                                      <w:t xml:space="preserve">Krishna </w:t>
                                     </w:r>
+                                    <w:proofErr w:type="spellStart"/>
+                                    <w:r>
+                                      <w:rPr>
+                                        <w:color w:val="595959" w:themeColor="text1" w:themeTint="A6"/>
+                                        <w:sz w:val="36"/>
+                                        <w:szCs w:val="36"/>
+                                      </w:rPr>
+                                      <w:t>Chaitanya</w:t>
+                                    </w:r>
+                                    <w:proofErr w:type="spellEnd"/>
+                                    <w:r>
+                                      <w:rPr>
+                                        <w:color w:val="595959" w:themeColor="text1" w:themeTint="A6"/>
+                                        <w:sz w:val="36"/>
+                                        <w:szCs w:val="36"/>
+                                      </w:rPr>
+                                      <w:t xml:space="preserve"> </w:t>
+                                    </w:r>
+                                    <w:proofErr w:type="spellStart"/>
+                                    <w:r>
+                                      <w:rPr>
+                                        <w:color w:val="595959" w:themeColor="text1" w:themeTint="A6"/>
+                                        <w:sz w:val="36"/>
+                                        <w:szCs w:val="36"/>
+                                      </w:rPr>
+                                      <w:t>Nalluri</w:t>
+                                    </w:r>
+                                    <w:proofErr w:type="spellEnd"/>
                                   </w:sdtContent>
                                 </w:sdt>
+                                <w:bookmarkEnd w:id="0"/>
                               </w:p>
                             </w:txbxContent>
                           </wps:txbx>
@@ -450,8 +479,8 @@
                           <w:sdtPr>
                             <w:rPr>
                               <w:color w:val="595959" w:themeColor="text1" w:themeTint="A6"/>
-                              <w:sz w:val="28"/>
-                              <w:szCs w:val="28"/>
+                              <w:sz w:val="36"/>
+                              <w:szCs w:val="36"/>
                             </w:rPr>
                             <w:alias w:val="Author"/>
                             <w:tag w:val=""/>
@@ -466,15 +495,15 @@
                                 <w:jc w:val="right"/>
                                 <w:rPr>
                                   <w:color w:val="595959" w:themeColor="text1" w:themeTint="A6"/>
-                                  <w:sz w:val="28"/>
-                                  <w:szCs w:val="28"/>
+                                  <w:sz w:val="36"/>
+                                  <w:szCs w:val="36"/>
                                 </w:rPr>
                               </w:pPr>
                               <w:r>
                                 <w:rPr>
                                   <w:color w:val="595959" w:themeColor="text1" w:themeTint="A6"/>
-                                  <w:sz w:val="28"/>
-                                  <w:szCs w:val="28"/>
+                                  <w:sz w:val="36"/>
+                                  <w:szCs w:val="36"/>
                                 </w:rPr>
                                 <w:t>Tirumala Reddy Konireddy</w:t>
                               </w:r>
@@ -487,21 +516,20 @@
                             <w:jc w:val="right"/>
                             <w:rPr>
                               <w:color w:val="595959" w:themeColor="text1" w:themeTint="A6"/>
-                              <w:sz w:val="18"/>
-                              <w:szCs w:val="18"/>
+                              <w:sz w:val="36"/>
+                              <w:szCs w:val="36"/>
                             </w:rPr>
                           </w:pPr>
                           <w:sdt>
                             <w:sdtPr>
                               <w:rPr>
                                 <w:color w:val="595959" w:themeColor="text1" w:themeTint="A6"/>
-                                <w:sz w:val="18"/>
-                                <w:szCs w:val="18"/>
+                                <w:sz w:val="36"/>
+                                <w:szCs w:val="36"/>
                               </w:rPr>
                               <w:alias w:val="Email"/>
                               <w:tag w:val="Email"/>
                               <w:id w:val="942260680"/>
-                              <w:showingPlcHdr/>
                               <w:dataBinding w:prefixMappings="xmlns:ns0='http://schemas.microsoft.com/office/2006/coverPageProps' " w:xpath="/ns0:CoverPageProperties[1]/ns0:CompanyEmail[1]" w:storeItemID="{55AF091B-3C7A-41E3-B477-F2FDAA23CFDA}"/>
                               <w:text/>
                             </w:sdtPr>
@@ -509,11 +537,39 @@
                               <w:r>
                                 <w:rPr>
                                   <w:color w:val="595959" w:themeColor="text1" w:themeTint="A6"/>
-                                  <w:sz w:val="18"/>
-                                  <w:szCs w:val="18"/>
+                                  <w:sz w:val="36"/>
+                                  <w:szCs w:val="36"/>
                                 </w:rPr>
-                                <w:t xml:space="preserve">     </w:t>
+                                <w:t xml:space="preserve">Krishna </w:t>
                               </w:r>
+                              <w:proofErr w:type="spellStart"/>
+                              <w:r>
+                                <w:rPr>
+                                  <w:color w:val="595959" w:themeColor="text1" w:themeTint="A6"/>
+                                  <w:sz w:val="36"/>
+                                  <w:szCs w:val="36"/>
+                                </w:rPr>
+                                <w:t>Chaitanya</w:t>
+                              </w:r>
+                              <w:proofErr w:type="spellEnd"/>
+                              <w:r>
+                                <w:rPr>
+                                  <w:color w:val="595959" w:themeColor="text1" w:themeTint="A6"/>
+                                  <w:sz w:val="36"/>
+                                  <w:szCs w:val="36"/>
+                                </w:rPr>
+                                <w:t xml:space="preserve"> </w:t>
+                              </w:r>
+                              <w:proofErr w:type="spellStart"/>
+                              <w:r>
+                                <w:rPr>
+                                  <w:color w:val="595959" w:themeColor="text1" w:themeTint="A6"/>
+                                  <w:sz w:val="36"/>
+                                  <w:szCs w:val="36"/>
+                                </w:rPr>
+                                <w:t>Nalluri</w:t>
+                              </w:r>
+                              <w:proofErr w:type="spellEnd"/>
                             </w:sdtContent>
                           </w:sdt>
                         </w:p>
@@ -593,9 +649,9 @@
                                   <w:pStyle w:val="NoSpacing"/>
                                   <w:jc w:val="right"/>
                                   <w:rPr>
-                                    <w:color w:val="5B9BD5" w:themeColor="accent1"/>
-                                    <w:sz w:val="28"/>
-                                    <w:szCs w:val="28"/>
+                                    <w:color w:val="595959" w:themeColor="text1" w:themeTint="A6"/>
+                                    <w:sz w:val="20"/>
+                                    <w:szCs w:val="20"/>
                                   </w:rPr>
                                 </w:pPr>
                               </w:p>
@@ -629,9 +685,9 @@
                             <w:pStyle w:val="NoSpacing"/>
                             <w:jc w:val="right"/>
                             <w:rPr>
-                              <w:color w:val="5B9BD5" w:themeColor="accent1"/>
-                              <w:sz w:val="28"/>
-                              <w:szCs w:val="28"/>
+                              <w:color w:val="595959" w:themeColor="text1" w:themeTint="A6"/>
+                              <w:sz w:val="20"/>
+                              <w:szCs w:val="20"/>
                             </w:rPr>
                           </w:pPr>
                         </w:p>
@@ -742,57 +798,65 @@
                                         <w:sz w:val="64"/>
                                         <w:szCs w:val="64"/>
                                       </w:rPr>
-                                      <w:t>Lab</w:t>
-                                    </w:r>
-                                    <w:r>
-                                      <w:rPr>
-                                        <w:caps/>
-                                        <w:color w:val="5B9BD5" w:themeColor="accent1"/>
-                                        <w:sz w:val="64"/>
-                                        <w:szCs w:val="64"/>
-                                      </w:rPr>
-                                      <w:t xml:space="preserve"> 04</w:t>
-                                    </w:r>
-                                    <w:r>
-                                      <w:rPr>
-                                        <w:caps/>
-                                        <w:color w:val="5B9BD5" w:themeColor="accent1"/>
-                                        <w:sz w:val="64"/>
-                                        <w:szCs w:val="64"/>
-                                      </w:rPr>
-                                      <w:t xml:space="preserve"> </w:t>
-                                    </w:r>
-                                    <w:r>
-                                      <w:rPr>
-                                        <w:caps/>
-                                        <w:color w:val="5B9BD5" w:themeColor="accent1"/>
-                                        <w:sz w:val="64"/>
-                                        <w:szCs w:val="64"/>
-                                      </w:rPr>
-                                      <w:t>report</w:t>
+                                      <w:t>Lab 05 report</w:t>
                                     </w:r>
                                   </w:sdtContent>
                                 </w:sdt>
                               </w:p>
-                              <w:p>
-                                <w:pPr>
-                                  <w:jc w:val="right"/>
+                              <w:sdt>
+                                <w:sdtPr>
                                   <w:rPr>
-                                    <w:smallCaps/>
                                     <w:color w:val="404040" w:themeColor="text1" w:themeTint="BF"/>
                                     <w:sz w:val="36"/>
                                     <w:szCs w:val="36"/>
                                   </w:rPr>
-                                </w:pPr>
-                                <w:r>
-                                  <w:rPr>
-                                    <w:color w:val="404040" w:themeColor="text1" w:themeTint="BF"/>
-                                    <w:sz w:val="32"/>
-                                    <w:szCs w:val="32"/>
-                                  </w:rPr>
-                                  <w:t xml:space="preserve"> Training Testing Motion Capture data using web service</w:t>
-                                </w:r>
-                              </w:p>
+                                  <w:alias w:val="Subtitle"/>
+                                  <w:tag w:val=""/>
+                                  <w:id w:val="1759551507"/>
+                                  <w:dataBinding w:prefixMappings="xmlns:ns0='http://purl.org/dc/elements/1.1/' xmlns:ns1='http://schemas.openxmlformats.org/package/2006/metadata/core-properties' " w:xpath="/ns1:coreProperties[1]/ns0:subject[1]" w:storeItemID="{6C3C8BC8-F283-45AE-878A-BAB7291924A1}"/>
+                                  <w:text/>
+                                </w:sdtPr>
+                                <w:sdtEndPr/>
+                                <w:sdtContent>
+                                  <w:p>
+                                    <w:pPr>
+                                      <w:jc w:val="right"/>
+                                      <w:rPr>
+                                        <w:smallCaps/>
+                                        <w:color w:val="404040" w:themeColor="text1" w:themeTint="BF"/>
+                                        <w:sz w:val="36"/>
+                                        <w:szCs w:val="36"/>
+                                      </w:rPr>
+                                    </w:pPr>
+                                    <w:r>
+                                      <w:rPr>
+                                        <w:color w:val="404040" w:themeColor="text1" w:themeTint="BF"/>
+                                        <w:sz w:val="36"/>
+                                        <w:szCs w:val="36"/>
+                                      </w:rPr>
+                                      <w:t xml:space="preserve">Sensor Data Collection and </w:t>
+                                    </w:r>
+                                    <w:proofErr w:type="spellStart"/>
+                                    <w:r>
+                                      <w:rPr>
+                                        <w:color w:val="404040" w:themeColor="text1" w:themeTint="BF"/>
+                                        <w:sz w:val="36"/>
+                                        <w:szCs w:val="36"/>
+                                      </w:rPr>
+                                      <w:t>HBase</w:t>
+                                    </w:r>
+                                    <w:proofErr w:type="spellEnd"/>
+                                    <w:r>
+                                      <w:rPr>
+                                        <w:color w:val="404040" w:themeColor="text1" w:themeTint="BF"/>
+                                        <w:sz w:val="36"/>
+                                        <w:szCs w:val="36"/>
+                                      </w:rPr>
+                                      <w:t xml:space="preserve"> Uploading and Retrieval</w:t>
+                                    </w:r>
+                                  </w:p>
+                                </w:sdtContent>
+                              </w:sdt>
                             </w:txbxContent>
                           </wps:txbx>
                           <wps:bodyPr rot="0" spcFirstLastPara="0" vertOverflow="overflow" horzOverflow="overflow" vert="horz" wrap="square" lIns="1600200" tIns="0" rIns="685800" bIns="0" numCol="1" spcCol="0" rtlCol="0" fromWordArt="0" anchor="b" anchorCtr="0" forceAA="0" compatLnSpc="1">
@@ -815,10 +879,6 @@
               </mc:Choice>
               <mc:Fallback>
                 <w:pict>
-                  <v:shapetype id="_x0000_t202" coordsize="21600,21600" o:spt="202" path="m,l,21600r21600,l21600,xe">
-                    <v:stroke joinstyle="miter"/>
-                    <v:path gradientshapeok="t" o:connecttype="rect"/>
-                  </v:shapetype>
                   <v:shape id="Text Box 154" o:spid="_x0000_s1028" type="#_x0000_t202" style="position:absolute;margin-left:0;margin-top:0;width:8in;height:286.5pt;z-index:251659264;visibility:visible;mso-wrap-style:square;mso-width-percent:941;mso-height-percent:363;mso-top-percent:300;mso-wrap-distance-left:9pt;mso-wrap-distance-top:0;mso-wrap-distance-right:9pt;mso-wrap-distance-bottom:0;mso-position-horizontal:center;mso-position-horizontal-relative:page;mso-position-vertical-relative:page;mso-width-percent:941;mso-height-percent:363;mso-top-percent:300;mso-width-relative:page;mso-height-relative:page;v-text-anchor:bottom" o:gfxdata="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" filled="f" stroked="f" strokeweight=".5pt">
                     <v:textbox inset="126pt,0,54pt,0">
                       <w:txbxContent>
@@ -858,57 +918,64 @@
                                   <w:sz w:val="64"/>
                                   <w:szCs w:val="64"/>
                                 </w:rPr>
-                                <w:t>Lab</w:t>
-                              </w:r>
-                              <w:r>
-                                <w:rPr>
-                                  <w:caps/>
-                                  <w:color w:val="5B9BD5" w:themeColor="accent1"/>
-                                  <w:sz w:val="64"/>
-                                  <w:szCs w:val="64"/>
-                                </w:rPr>
-                                <w:t xml:space="preserve"> 04</w:t>
-                              </w:r>
-                              <w:r>
-                                <w:rPr>
-                                  <w:caps/>
-                                  <w:color w:val="5B9BD5" w:themeColor="accent1"/>
-                                  <w:sz w:val="64"/>
-                                  <w:szCs w:val="64"/>
-                                </w:rPr>
-                                <w:t xml:space="preserve"> </w:t>
-                              </w:r>
-                              <w:r>
-                                <w:rPr>
-                                  <w:caps/>
-                                  <w:color w:val="5B9BD5" w:themeColor="accent1"/>
-                                  <w:sz w:val="64"/>
-                                  <w:szCs w:val="64"/>
-                                </w:rPr>
-                                <w:t>report</w:t>
+                                <w:t>Lab 05 report</w:t>
                               </w:r>
                             </w:sdtContent>
                           </w:sdt>
                         </w:p>
-                        <w:p>
-                          <w:pPr>
-                            <w:jc w:val="right"/>
+                        <w:sdt>
+                          <w:sdtPr>
                             <w:rPr>
-                              <w:smallCaps/>
                               <w:color w:val="404040" w:themeColor="text1" w:themeTint="BF"/>
                               <w:sz w:val="36"/>
                               <w:szCs w:val="36"/>
                             </w:rPr>
-                          </w:pPr>
-                          <w:r>
-                            <w:rPr>
-                              <w:color w:val="404040" w:themeColor="text1" w:themeTint="BF"/>
-                              <w:sz w:val="32"/>
-                              <w:szCs w:val="32"/>
-                            </w:rPr>
-                            <w:t xml:space="preserve"> Training Testing Motion Capture data using web service</w:t>
-                          </w:r>
-                        </w:p>
+                            <w:alias w:val="Subtitle"/>
+                            <w:tag w:val=""/>
+                            <w:id w:val="1759551507"/>
+                            <w:dataBinding w:prefixMappings="xmlns:ns0='http://purl.org/dc/elements/1.1/' xmlns:ns1='http://schemas.openxmlformats.org/package/2006/metadata/core-properties' " w:xpath="/ns1:coreProperties[1]/ns0:subject[1]" w:storeItemID="{6C3C8BC8-F283-45AE-878A-BAB7291924A1}"/>
+                            <w:text/>
+                          </w:sdtPr>
+                          <w:sdtContent>
+                            <w:p>
+                              <w:pPr>
+                                <w:jc w:val="right"/>
+                                <w:rPr>
+                                  <w:smallCaps/>
+                                  <w:color w:val="404040" w:themeColor="text1" w:themeTint="BF"/>
+                                  <w:sz w:val="36"/>
+                                  <w:szCs w:val="36"/>
+                                </w:rPr>
+                              </w:pPr>
+                              <w:r>
+                                <w:rPr>
+                                  <w:color w:val="404040" w:themeColor="text1" w:themeTint="BF"/>
+                                  <w:sz w:val="36"/>
+                                  <w:szCs w:val="36"/>
+                                </w:rPr>
+                                <w:t xml:space="preserve">Sensor Data Collection and </w:t>
+                              </w:r>
+                              <w:proofErr w:type="spellStart"/>
+                              <w:r>
+                                <w:rPr>
+                                  <w:color w:val="404040" w:themeColor="text1" w:themeTint="BF"/>
+                                  <w:sz w:val="36"/>
+                                  <w:szCs w:val="36"/>
+                                </w:rPr>
+                                <w:t>HBase</w:t>
+                              </w:r>
+                              <w:proofErr w:type="spellEnd"/>
+                              <w:r>
+                                <w:rPr>
+                                  <w:color w:val="404040" w:themeColor="text1" w:themeTint="BF"/>
+                                  <w:sz w:val="36"/>
+                                  <w:szCs w:val="36"/>
+                                </w:rPr>
+                                <w:t xml:space="preserve"> Uploading and Retrieval</w:t>
+                              </w:r>
+                            </w:p>
+                          </w:sdtContent>
+                        </w:sdt>
                       </w:txbxContent>
                     </v:textbox>
                     <w10:wrap type="square" anchorx="page" anchory="page"/>
@@ -941,94 +1008,91 @@
           <w:szCs w:val="48"/>
         </w:rPr>
         <w:lastRenderedPageBreak/>
-        <w:t>Data Collection from BLE sensor Tag and Android Mobile device</w:t>
-      </w:r>
-    </w:p>
-    <w:p>
-      <w:pPr>
-        <w:jc w:val="both"/>
-        <w:rPr>
-          <w:sz w:val="32"/>
-          <w:szCs w:val="32"/>
-        </w:rPr>
-      </w:pPr>
-      <w:r>
-        <w:rPr>
-          <w:sz w:val="32"/>
-          <w:szCs w:val="32"/>
-        </w:rPr>
-        <w:t>I had imported our tutorial program App1 –App3 GPS into our local Eclipse, which is able to write data about Accelerometer service from BLE sensor tag</w:t>
-      </w:r>
-      <w:r>
-        <w:rPr>
-          <w:sz w:val="32"/>
-          <w:szCs w:val="32"/>
-        </w:rPr>
-        <w:t>, present Date</w:t>
-      </w:r>
-      <w:r>
-        <w:rPr>
-          <w:sz w:val="32"/>
-          <w:szCs w:val="32"/>
-        </w:rPr>
-        <w:t xml:space="preserve"> and GPS location of Android Mobile device</w:t>
-      </w:r>
-      <w:r>
-        <w:rPr>
-          <w:sz w:val="32"/>
-          <w:szCs w:val="32"/>
-        </w:rPr>
-        <w:t>. I had understood the code and methods related to enabling, reading and notifying different sensors of BLE sensor tag. I had developed that code to write Humidity, Temperature, Gyroscope and Pressure values of room using sensor tag services.</w:t>
-      </w:r>
-    </w:p>
-    <w:p>
-      <w:pPr>
-        <w:jc w:val="both"/>
-        <w:rPr>
-          <w:sz w:val="32"/>
-          <w:szCs w:val="32"/>
-        </w:rPr>
-      </w:pPr>
-      <w:r>
-        <w:rPr>
-          <w:sz w:val="32"/>
-          <w:szCs w:val="32"/>
-        </w:rPr>
-        <w:t xml:space="preserve">Please find my source files in my </w:t>
-      </w:r>
-      <w:proofErr w:type="spellStart"/>
-      <w:proofErr w:type="gramStart"/>
-      <w:r>
-        <w:rPr>
-          <w:sz w:val="32"/>
-          <w:szCs w:val="32"/>
-        </w:rPr>
-        <w:t>github</w:t>
-      </w:r>
-      <w:proofErr w:type="spellEnd"/>
-      <w:r>
-        <w:rPr>
-          <w:sz w:val="32"/>
-          <w:szCs w:val="32"/>
-        </w:rPr>
-        <w:t xml:space="preserve"> :</w:t>
-      </w:r>
-      <w:proofErr w:type="gramEnd"/>
-    </w:p>
-    <w:p>
-      <w:pPr>
-        <w:jc w:val="both"/>
-        <w:rPr>
-          <w:sz w:val="32"/>
-          <w:szCs w:val="32"/>
-        </w:rPr>
-      </w:pPr>
-      <w:r>
-        <w:rPr>
-          <w:sz w:val="32"/>
-          <w:szCs w:val="32"/>
-        </w:rPr>
-        <w:t>https://github.com/tkhgf/Big-data-labs/tree/master/lab%2003</w:t>
+        <w:t>Open Source Android Game</w:t>
+      </w:r>
+    </w:p>
+    <w:p>
+      <w:pPr>
+        <w:jc w:val="both"/>
+        <w:rPr>
+          <w:sz w:val="32"/>
+          <w:szCs w:val="32"/>
+        </w:rPr>
+      </w:pPr>
+    </w:p>
+    <w:p>
+      <w:pPr>
+        <w:jc w:val="both"/>
+        <w:rPr>
+          <w:sz w:val="32"/>
+          <w:szCs w:val="32"/>
+        </w:rPr>
+      </w:pPr>
+      <w:r>
+        <w:rPr>
+          <w:sz w:val="32"/>
+          <w:szCs w:val="32"/>
+        </w:rPr>
+        <w:t xml:space="preserve">I </w:t>
+      </w:r>
+      <w:r>
+        <w:rPr>
+          <w:sz w:val="32"/>
+          <w:szCs w:val="32"/>
+        </w:rPr>
+        <w:t xml:space="preserve">had chosen the Open Source Android Game TheGot2Run Game for our Lab 5 Assignment. </w:t>
+      </w:r>
+    </w:p>
+    <w:p>
+      <w:pPr>
+        <w:jc w:val="both"/>
+        <w:rPr>
+          <w:sz w:val="32"/>
+          <w:szCs w:val="32"/>
+        </w:rPr>
+      </w:pPr>
+    </w:p>
+    <w:p>
+      <w:pPr>
+        <w:jc w:val="both"/>
+        <w:rPr>
+          <w:sz w:val="32"/>
+          <w:szCs w:val="32"/>
+        </w:rPr>
+      </w:pPr>
+    </w:p>
+    <w:p>
+      <w:pPr>
+        <w:jc w:val="both"/>
+        <w:rPr>
+          <w:b/>
+          <w:sz w:val="32"/>
+          <w:szCs w:val="32"/>
+        </w:rPr>
+      </w:pPr>
+      <w:r>
+        <w:rPr>
+          <w:b/>
+          <w:sz w:val="32"/>
+          <w:szCs w:val="32"/>
+        </w:rPr>
+        <w:t>Modified Code</w:t>
+      </w:r>
+    </w:p>
+    <w:p>
+      <w:pPr>
+        <w:jc w:val="both"/>
+        <w:rPr>
+          <w:sz w:val="32"/>
+          <w:szCs w:val="32"/>
+        </w:rPr>
+      </w:pPr>
+      <w:r>
+        <w:rPr>
+          <w:sz w:val="32"/>
+          <w:szCs w:val="32"/>
+        </w:rPr>
+        <w:t>I had used a connection service program to connect the Android game to BLE Sensor Tag and extract Accelerometer data of BLE Sensor Tag.</w:t>
       </w:r>
     </w:p>
     <w:p>
@@ -1042,12 +1106,14 @@
       <w:r>
         <w:rPr>
           <w:noProof/>
+          <w:sz w:val="32"/>
+          <w:szCs w:val="32"/>
         </w:rPr>
         <w:drawing>
-          <wp:inline distT="0" distB="0" distL="0" distR="0" wp14:anchorId="6EA0427F" wp14:editId="41F1130C">
-            <wp:extent cx="5943600" cy="3341370"/>
+          <wp:inline distT="0" distB="0" distL="0" distR="0">
+            <wp:extent cx="5943600" cy="3342949"/>
             <wp:effectExtent l="0" t="0" r="0" b="0"/>
-            <wp:docPr id="1" name="Picture 1"/>
+            <wp:docPr id="6" name="Picture 6" descr="C:\Users\tirumala\Desktop\desktop\Assignments and Homeworks\bigdata\Labs\lab 05\Got2run_update.png"/>
             <wp:cNvGraphicFramePr>
               <a:graphicFrameLocks xmlns:a="http://schemas.openxmlformats.org/drawingml/2006/main" noChangeAspect="1"/>
             </wp:cNvGraphicFramePr>
@@ -1055,128 +1121,28 @@
               <a:graphicData uri="http://schemas.openxmlformats.org/drawingml/2006/picture">
                 <pic:pic xmlns:pic="http://schemas.openxmlformats.org/drawingml/2006/picture">
                   <pic:nvPicPr>
-                    <pic:cNvPr id="1" name=""/>
-                    <pic:cNvPicPr/>
-                  </pic:nvPicPr>
-                  <pic:blipFill>
-                    <a:blip r:embed="rId6"/>
-                    <a:stretch>
-                      <a:fillRect/>
-                    </a:stretch>
-                  </pic:blipFill>
-                  <pic:spPr>
-                    <a:xfrm>
-                      <a:off x="0" y="0"/>
-                      <a:ext cx="5943600" cy="3341370"/>
-                    </a:xfrm>
-                    <a:prstGeom prst="rect">
-                      <a:avLst/>
-                    </a:prstGeom>
-                  </pic:spPr>
-                </pic:pic>
-              </a:graphicData>
-            </a:graphic>
-          </wp:inline>
-        </w:drawing>
-      </w:r>
-    </w:p>
-    <w:p>
-      <w:pPr>
-        <w:jc w:val="both"/>
-        <w:rPr>
-          <w:sz w:val="32"/>
-          <w:szCs w:val="32"/>
-        </w:rPr>
-      </w:pPr>
-    </w:p>
-    <w:p>
-      <w:pPr>
-        <w:jc w:val="both"/>
-        <w:rPr>
-          <w:sz w:val="32"/>
-          <w:szCs w:val="32"/>
-        </w:rPr>
-      </w:pPr>
-    </w:p>
-    <w:p>
-      <w:pPr>
-        <w:jc w:val="both"/>
-        <w:rPr>
-          <w:sz w:val="32"/>
-          <w:szCs w:val="32"/>
-        </w:rPr>
-      </w:pPr>
-      <w:r>
-        <w:rPr>
-          <w:sz w:val="32"/>
-          <w:szCs w:val="32"/>
-        </w:rPr>
-        <w:lastRenderedPageBreak/>
-        <w:t xml:space="preserve">I had found the accelerometer, </w:t>
-      </w:r>
-      <w:proofErr w:type="gramStart"/>
-      <w:r>
-        <w:rPr>
-          <w:sz w:val="32"/>
-          <w:szCs w:val="32"/>
-        </w:rPr>
-        <w:t>GPS ,</w:t>
-      </w:r>
-      <w:proofErr w:type="gramEnd"/>
-      <w:r>
-        <w:rPr>
-          <w:sz w:val="32"/>
-          <w:szCs w:val="32"/>
-        </w:rPr>
-        <w:t xml:space="preserve"> Humidity sensor enabling while running application in Android device as below.</w:t>
-      </w:r>
-    </w:p>
-    <w:p>
-      <w:pPr>
-        <w:jc w:val="both"/>
-        <w:rPr>
-          <w:sz w:val="32"/>
-          <w:szCs w:val="32"/>
-        </w:rPr>
-      </w:pPr>
-      <w:r>
-        <w:rPr>
-          <w:noProof/>
-          <w:sz w:val="32"/>
-          <w:szCs w:val="32"/>
-        </w:rPr>
-        <w:drawing>
-          <wp:inline distT="0" distB="0" distL="0" distR="0">
-            <wp:extent cx="5942896" cy="3125972"/>
-            <wp:effectExtent l="0" t="0" r="1270" b="0"/>
-            <wp:docPr id="3" name="Picture 3" descr="C:\Users\tirumala\Desktop\desktop\Assignments and Homeworks\bigdata\lab 02\logcat sensor.png"/>
-            <wp:cNvGraphicFramePr>
-              <a:graphicFrameLocks xmlns:a="http://schemas.openxmlformats.org/drawingml/2006/main" noChangeAspect="1"/>
-            </wp:cNvGraphicFramePr>
-            <a:graphic xmlns:a="http://schemas.openxmlformats.org/drawingml/2006/main">
-              <a:graphicData uri="http://schemas.openxmlformats.org/drawingml/2006/picture">
-                <pic:pic xmlns:pic="http://schemas.openxmlformats.org/drawingml/2006/picture">
-                  <pic:nvPicPr>
-                    <pic:cNvPr id="0" name="Picture 2" descr="C:\Users\tirumala\Desktop\desktop\Assignments and Homeworks\bigdata\lab 02\logcat sensor.png"/>
+                    <pic:cNvPr id="0" name="Picture 1" descr="C:\Users\tirumala\Desktop\desktop\Assignments and Homeworks\bigdata\Labs\lab 05\Got2run_update.png"/>
                     <pic:cNvPicPr>
                       <a:picLocks noChangeAspect="1" noChangeArrowheads="1"/>
                     </pic:cNvPicPr>
                   </pic:nvPicPr>
-                  <pic:blipFill rotWithShape="1">
-                    <a:blip r:embed="rId7">
+                  <pic:blipFill>
+                    <a:blip r:embed="rId10">
                       <a:extLst>
                         <a:ext uri="{28A0092B-C50C-407E-A947-70E740481C1C}">
                           <a14:useLocalDpi xmlns:a14="http://schemas.microsoft.com/office/drawing/2010/main" val="0"/>
                         </a:ext>
                       </a:extLst>
                     </a:blip>
-                    <a:srcRect b="36879"/>
-                    <a:stretch/>
+                    <a:srcRect/>
+                    <a:stretch>
+                      <a:fillRect/>
+                    </a:stretch>
                   </pic:blipFill>
                   <pic:spPr bwMode="auto">
                     <a:xfrm>
                       <a:off x="0" y="0"/>
-                      <a:ext cx="5943600" cy="3126343"/>
+                      <a:ext cx="5943600" cy="3342949"/>
                     </a:xfrm>
                     <a:prstGeom prst="rect">
                       <a:avLst/>
@@ -1185,11 +1151,6 @@
                     <a:ln>
                       <a:noFill/>
                     </a:ln>
-                    <a:extLst>
-                      <a:ext uri="{53640926-AAD7-44D8-BBD7-CCE9431645EC}">
-                        <a14:shadowObscured xmlns:a14="http://schemas.microsoft.com/office/drawing/2010/main"/>
-                      </a:ext>
-                    </a:extLst>
                   </pic:spPr>
                 </pic:pic>
               </a:graphicData>
@@ -1215,20 +1176,136 @@
           <w:szCs w:val="32"/>
         </w:rPr>
       </w:pPr>
-      <w:r>
-        <w:rPr>
-          <w:sz w:val="32"/>
-          <w:szCs w:val="32"/>
-        </w:rPr>
-        <w:t>I had successfully written the Humidity and Temperature data along with the old data services as below.</w:t>
-      </w:r>
-    </w:p>
-    <w:p>
-      <w:pPr>
-        <w:jc w:val="both"/>
-        <w:rPr>
-          <w:sz w:val="32"/>
-          <w:szCs w:val="32"/>
+    </w:p>
+    <w:p>
+      <w:pPr>
+        <w:jc w:val="both"/>
+        <w:rPr>
+          <w:sz w:val="32"/>
+          <w:szCs w:val="32"/>
+        </w:rPr>
+      </w:pPr>
+    </w:p>
+    <w:p>
+      <w:pPr>
+        <w:jc w:val="both"/>
+        <w:rPr>
+          <w:sz w:val="32"/>
+          <w:szCs w:val="32"/>
+        </w:rPr>
+      </w:pPr>
+    </w:p>
+    <w:p>
+      <w:pPr>
+        <w:jc w:val="both"/>
+        <w:rPr>
+          <w:sz w:val="32"/>
+          <w:szCs w:val="32"/>
+        </w:rPr>
+      </w:pPr>
+      <w:r>
+        <w:rPr>
+          <w:sz w:val="32"/>
+          <w:szCs w:val="32"/>
+        </w:rPr>
+        <w:lastRenderedPageBreak/>
+        <w:t xml:space="preserve">I am using a distance vector calculation formula </w:t>
+      </w:r>
+      <w:proofErr w:type="spellStart"/>
+      <w:r>
+        <w:rPr>
+          <w:sz w:val="32"/>
+          <w:szCs w:val="32"/>
+        </w:rPr>
+        <w:t>inorder</w:t>
+      </w:r>
+      <w:proofErr w:type="spellEnd"/>
+      <w:r>
+        <w:rPr>
+          <w:sz w:val="32"/>
+          <w:szCs w:val="32"/>
+        </w:rPr>
+        <w:t xml:space="preserve"> to capture the motion. </w:t>
+      </w:r>
+    </w:p>
+    <w:p>
+      <w:pPr>
+        <w:jc w:val="both"/>
+        <w:rPr>
+          <w:sz w:val="32"/>
+          <w:szCs w:val="32"/>
+        </w:rPr>
+      </w:pPr>
+      <w:r>
+        <w:rPr>
+          <w:sz w:val="32"/>
+          <w:szCs w:val="32"/>
+        </w:rPr>
+        <w:t>i.e., D = √(x1-x</w:t>
+      </w:r>
+      <w:proofErr w:type="gramStart"/>
+      <w:r>
+        <w:rPr>
+          <w:sz w:val="32"/>
+          <w:szCs w:val="32"/>
+        </w:rPr>
+        <w:t>)</w:t>
+      </w:r>
+      <w:r>
+        <w:rPr>
+          <w:sz w:val="32"/>
+          <w:szCs w:val="32"/>
+          <w:vertAlign w:val="superscript"/>
+        </w:rPr>
+        <w:t>2</w:t>
+      </w:r>
+      <w:proofErr w:type="gramEnd"/>
+      <w:r>
+        <w:rPr>
+          <w:sz w:val="32"/>
+          <w:szCs w:val="32"/>
+          <w:vertAlign w:val="superscript"/>
+        </w:rPr>
+        <w:t xml:space="preserve"> </w:t>
+      </w:r>
+      <w:r>
+        <w:rPr>
+          <w:sz w:val="32"/>
+          <w:szCs w:val="32"/>
+        </w:rPr>
+        <w:t>+(y1-y)</w:t>
+      </w:r>
+      <w:r>
+        <w:rPr>
+          <w:sz w:val="32"/>
+          <w:szCs w:val="32"/>
+          <w:vertAlign w:val="superscript"/>
+        </w:rPr>
+        <w:t>2</w:t>
+      </w:r>
+      <w:r>
+        <w:rPr>
+          <w:sz w:val="32"/>
+          <w:szCs w:val="32"/>
+        </w:rPr>
+        <w:t>+(z1-z)</w:t>
+      </w:r>
+      <w:r>
+        <w:rPr>
+          <w:sz w:val="32"/>
+          <w:szCs w:val="32"/>
+          <w:vertAlign w:val="superscript"/>
+        </w:rPr>
+        <w:t>2</w:t>
+      </w:r>
+    </w:p>
+    <w:p>
+      <w:pPr>
+        <w:jc w:val="both"/>
+        <w:rPr>
+          <w:sz w:val="32"/>
+          <w:szCs w:val="32"/>
+          <w:vertAlign w:val="superscript"/>
         </w:rPr>
       </w:pPr>
       <w:r>
@@ -1236,12 +1313,13 @@
           <w:noProof/>
           <w:sz w:val="32"/>
           <w:szCs w:val="32"/>
+          <w:vertAlign w:val="superscript"/>
         </w:rPr>
         <w:drawing>
           <wp:inline distT="0" distB="0" distL="0" distR="0">
-            <wp:extent cx="5942896" cy="3189767"/>
-            <wp:effectExtent l="0" t="0" r="1270" b="0"/>
-            <wp:docPr id="2" name="Picture 2" descr="C:\Users\tirumala\Desktop\desktop\Assignments and Homeworks\bigdata\lab 02\sensor data values.png"/>
+            <wp:extent cx="5943600" cy="3342949"/>
+            <wp:effectExtent l="0" t="0" r="0" b="0"/>
+            <wp:docPr id="7" name="Picture 7" descr="C:\Users\tirumala\Desktop\desktop\Assignments and Homeworks\bigdata\Labs\lab 05\Got2run_testgesture.png"/>
             <wp:cNvGraphicFramePr>
               <a:graphicFrameLocks xmlns:a="http://schemas.openxmlformats.org/drawingml/2006/main" noChangeAspect="1"/>
             </wp:cNvGraphicFramePr>
@@ -1249,26 +1327,28 @@
               <a:graphicData uri="http://schemas.openxmlformats.org/drawingml/2006/picture">
                 <pic:pic xmlns:pic="http://schemas.openxmlformats.org/drawingml/2006/picture">
                   <pic:nvPicPr>
-                    <pic:cNvPr id="0" name="Picture 1" descr="C:\Users\tirumala\Desktop\desktop\Assignments and Homeworks\bigdata\lab 02\sensor data values.png"/>
+                    <pic:cNvPr id="0" name="Picture 2" descr="C:\Users\tirumala\Desktop\desktop\Assignments and Homeworks\bigdata\Labs\lab 05\Got2run_testgesture.png"/>
                     <pic:cNvPicPr>
                       <a:picLocks noChangeAspect="1" noChangeArrowheads="1"/>
                     </pic:cNvPicPr>
                   </pic:nvPicPr>
-                  <pic:blipFill rotWithShape="1">
-                    <a:blip r:embed="rId8">
+                  <pic:blipFill>
+                    <a:blip r:embed="rId11">
                       <a:extLst>
                         <a:ext uri="{28A0092B-C50C-407E-A947-70E740481C1C}">
                           <a14:useLocalDpi xmlns:a14="http://schemas.microsoft.com/office/drawing/2010/main" val="0"/>
                         </a:ext>
                       </a:extLst>
                     </a:blip>
-                    <a:srcRect b="35591"/>
-                    <a:stretch/>
+                    <a:srcRect/>
+                    <a:stretch>
+                      <a:fillRect/>
+                    </a:stretch>
                   </pic:blipFill>
                   <pic:spPr bwMode="auto">
                     <a:xfrm>
                       <a:off x="0" y="0"/>
-                      <a:ext cx="5943600" cy="3190145"/>
+                      <a:ext cx="5943600" cy="3342949"/>
                     </a:xfrm>
                     <a:prstGeom prst="rect">
                       <a:avLst/>
@@ -1277,11 +1357,6 @@
                     <a:ln>
                       <a:noFill/>
                     </a:ln>
-                    <a:extLst>
-                      <a:ext uri="{53640926-AAD7-44D8-BBD7-CCE9431645EC}">
-                        <a14:shadowObscured xmlns:a14="http://schemas.microsoft.com/office/drawing/2010/main"/>
-                      </a:ext>
-                    </a:extLst>
                   </pic:spPr>
                 </pic:pic>
               </a:graphicData>
@@ -1292,214 +1367,77 @@
     </w:p>
     <w:p>
       <w:pPr>
-        <w:jc w:val="center"/>
-        <w:rPr>
-          <w:b/>
-          <w:sz w:val="40"/>
-          <w:szCs w:val="40"/>
-        </w:rPr>
-      </w:pPr>
-      <w:r>
-        <w:rPr>
-          <w:b/>
-          <w:sz w:val="40"/>
-          <w:szCs w:val="40"/>
-        </w:rPr>
-        <w:lastRenderedPageBreak/>
-        <w:t xml:space="preserve">Uploading Data to </w:t>
-      </w:r>
-      <w:proofErr w:type="spellStart"/>
-      <w:r>
-        <w:rPr>
-          <w:b/>
-          <w:sz w:val="40"/>
-          <w:szCs w:val="40"/>
-        </w:rPr>
-        <w:t>HBase</w:t>
-      </w:r>
-      <w:proofErr w:type="spellEnd"/>
-      <w:r>
-        <w:rPr>
-          <w:b/>
-          <w:sz w:val="40"/>
-          <w:szCs w:val="40"/>
-        </w:rPr>
-        <w:t xml:space="preserve"> using Web service</w:t>
-      </w:r>
-    </w:p>
-    <w:p>
-      <w:pPr>
-        <w:widowControl w:val="0"/>
-        <w:jc w:val="both"/>
-      </w:pPr>
-      <w:r>
-        <w:t>I</w:t>
-      </w:r>
-      <w:r>
-        <w:t xml:space="preserve"> had developed a web service to upload all this data into HBASE server for using this data to train gestures as follows,</w:t>
-      </w:r>
-    </w:p>
-    <w:p>
-      <w:pPr>
-        <w:widowControl w:val="0"/>
-        <w:jc w:val="both"/>
-      </w:pPr>
-    </w:p>
-    <w:p>
-      <w:pPr>
-        <w:widowControl w:val="0"/>
-        <w:jc w:val="both"/>
+        <w:jc w:val="both"/>
+        <w:rPr>
+          <w:sz w:val="32"/>
+          <w:szCs w:val="32"/>
+          <w:vertAlign w:val="superscript"/>
+        </w:rPr>
+      </w:pPr>
+    </w:p>
+    <w:p>
+      <w:pPr>
+        <w:jc w:val="both"/>
+        <w:rPr>
+          <w:sz w:val="32"/>
+          <w:szCs w:val="32"/>
+        </w:rPr>
+      </w:pPr>
+      <w:r>
+        <w:rPr>
+          <w:sz w:val="32"/>
+          <w:szCs w:val="32"/>
+        </w:rPr>
+        <w:t>We had used a broadcast receiver service for broadcasting accelerometer data to all activities running on Android Operating System as above.</w:t>
+      </w:r>
+    </w:p>
+    <w:p>
+      <w:pPr>
+        <w:jc w:val="both"/>
+        <w:rPr>
+          <w:sz w:val="32"/>
+          <w:szCs w:val="32"/>
+        </w:rPr>
+      </w:pPr>
+    </w:p>
+    <w:p>
+      <w:pPr>
+        <w:jc w:val="both"/>
+        <w:rPr>
+          <w:sz w:val="32"/>
+          <w:szCs w:val="32"/>
+        </w:rPr>
+      </w:pPr>
+      <w:r>
+        <w:rPr>
+          <w:sz w:val="32"/>
+          <w:szCs w:val="32"/>
+        </w:rPr>
+        <w:t>We had used the Sensor Tag extraction data class for accelerometer data extraction.</w:t>
+      </w:r>
+    </w:p>
+    <w:p>
+      <w:pPr>
+        <w:jc w:val="both"/>
+        <w:rPr>
+          <w:sz w:val="32"/>
+          <w:szCs w:val="32"/>
+          <w:vertAlign w:val="superscript"/>
+        </w:rPr>
       </w:pPr>
       <w:r>
         <w:rPr>
           <w:noProof/>
-        </w:rPr>
-        <w:drawing>
-          <wp:inline distT="114300" distB="114300" distL="114300" distR="114300" wp14:anchorId="0F58AC2D" wp14:editId="57D202CD">
-            <wp:extent cx="5943600" cy="2838450"/>
-            <wp:effectExtent l="0" t="0" r="0" b="0"/>
-            <wp:docPr id="18" name="image20.png"/>
-            <wp:cNvGraphicFramePr/>
-            <a:graphic xmlns:a="http://schemas.openxmlformats.org/drawingml/2006/main">
-              <a:graphicData uri="http://schemas.openxmlformats.org/drawingml/2006/picture">
-                <pic:pic xmlns:pic="http://schemas.openxmlformats.org/drawingml/2006/picture">
-                  <pic:nvPicPr>
-                    <pic:cNvPr id="0" name="image20.png"/>
-                    <pic:cNvPicPr preferRelativeResize="0"/>
-                  </pic:nvPicPr>
-                  <pic:blipFill>
-                    <a:blip r:embed="rId9"/>
-                    <a:srcRect t="3703" b="11396"/>
-                    <a:stretch>
-                      <a:fillRect/>
-                    </a:stretch>
-                  </pic:blipFill>
-                  <pic:spPr>
-                    <a:xfrm>
-                      <a:off x="0" y="0"/>
-                      <a:ext cx="5943600" cy="2838450"/>
-                    </a:xfrm>
-                    <a:prstGeom prst="rect">
-                      <a:avLst/>
-                    </a:prstGeom>
-                    <a:ln/>
-                  </pic:spPr>
-                </pic:pic>
-              </a:graphicData>
-            </a:graphic>
-          </wp:inline>
-        </w:drawing>
-      </w:r>
-    </w:p>
-    <w:p>
-      <w:pPr>
-        <w:widowControl w:val="0"/>
-        <w:jc w:val="both"/>
-      </w:pPr>
-    </w:p>
-    <w:p>
-      <w:pPr>
-        <w:widowControl w:val="0"/>
-        <w:jc w:val="both"/>
-      </w:pPr>
-    </w:p>
-    <w:p>
-      <w:pPr>
-        <w:widowControl w:val="0"/>
-        <w:jc w:val="both"/>
-      </w:pPr>
-    </w:p>
-    <w:p>
-      <w:pPr>
-        <w:widowControl w:val="0"/>
-        <w:jc w:val="both"/>
-      </w:pPr>
-    </w:p>
-    <w:p>
-      <w:pPr>
-        <w:widowControl w:val="0"/>
-        <w:jc w:val="both"/>
-      </w:pPr>
-    </w:p>
-    <w:p>
-      <w:pPr>
-        <w:widowControl w:val="0"/>
-        <w:jc w:val="both"/>
-      </w:pPr>
-      <w:r>
-        <w:t>I</w:t>
-      </w:r>
-      <w:r>
-        <w:t xml:space="preserve"> had created a table in HBASE with my name TirumalaLab3Table,</w:t>
-      </w:r>
-    </w:p>
-    <w:p>
-      <w:pPr>
-        <w:widowControl w:val="0"/>
-        <w:jc w:val="both"/>
-      </w:pPr>
-    </w:p>
-    <w:p>
-      <w:pPr>
-        <w:widowControl w:val="0"/>
-        <w:jc w:val="both"/>
-      </w:pPr>
-      <w:r>
-        <w:rPr>
-          <w:noProof/>
-        </w:rPr>
-        <w:drawing>
-          <wp:inline distT="114300" distB="114300" distL="114300" distR="114300" wp14:anchorId="2EC2651D" wp14:editId="72ADDFED">
-            <wp:extent cx="5943600" cy="1409700"/>
-            <wp:effectExtent l="0" t="0" r="0" b="0"/>
-            <wp:docPr id="22" name="image17.png" descr="tablecreation.png"/>
-            <wp:cNvGraphicFramePr/>
-            <a:graphic xmlns:a="http://schemas.openxmlformats.org/drawingml/2006/main">
-              <a:graphicData uri="http://schemas.openxmlformats.org/drawingml/2006/picture">
-                <pic:pic xmlns:pic="http://schemas.openxmlformats.org/drawingml/2006/picture">
-                  <pic:nvPicPr>
-                    <pic:cNvPr id="0" name="image17.png" descr="tablecreation.png"/>
-                    <pic:cNvPicPr preferRelativeResize="0"/>
-                  </pic:nvPicPr>
-                  <pic:blipFill>
-                    <a:blip r:embed="rId10"/>
-                    <a:srcRect t="5128" b="52706"/>
-                    <a:stretch>
-                      <a:fillRect/>
-                    </a:stretch>
-                  </pic:blipFill>
-                  <pic:spPr>
-                    <a:xfrm>
-                      <a:off x="0" y="0"/>
-                      <a:ext cx="5943600" cy="1409700"/>
-                    </a:xfrm>
-                    <a:prstGeom prst="rect">
-                      <a:avLst/>
-                    </a:prstGeom>
-                    <a:ln/>
-                  </pic:spPr>
-                </pic:pic>
-              </a:graphicData>
-            </a:graphic>
-          </wp:inline>
-        </w:drawing>
-      </w:r>
-    </w:p>
-    <w:p>
-      <w:pPr>
-        <w:widowControl w:val="0"/>
-        <w:jc w:val="both"/>
-      </w:pPr>
-      <w:r>
-        <w:rPr>
-          <w:noProof/>
+          <w:sz w:val="32"/>
+          <w:szCs w:val="32"/>
+          <w:vertAlign w:val="superscript"/>
         </w:rPr>
         <w:lastRenderedPageBreak/>
         <w:drawing>
-          <wp:inline distT="0" distB="0" distL="0" distR="0" wp14:anchorId="22FCEEA1" wp14:editId="647BCFB4">
-            <wp:extent cx="5943600" cy="3341370"/>
+          <wp:inline distT="0" distB="0" distL="0" distR="0">
+            <wp:extent cx="5943600" cy="3342949"/>
             <wp:effectExtent l="0" t="0" r="0" b="0"/>
-            <wp:docPr id="10" name="Picture 10"/>
+            <wp:docPr id="8" name="Picture 8" descr="C:\Users\tirumala\Desktop\desktop\Assignments and Homeworks\bigdata\Labs\lab 05\Got2run_sensorData.png"/>
             <wp:cNvGraphicFramePr>
               <a:graphicFrameLocks xmlns:a="http://schemas.openxmlformats.org/drawingml/2006/main" noChangeAspect="1"/>
             </wp:cNvGraphicFramePr>
@@ -1507,23 +1445,36 @@
               <a:graphicData uri="http://schemas.openxmlformats.org/drawingml/2006/picture">
                 <pic:pic xmlns:pic="http://schemas.openxmlformats.org/drawingml/2006/picture">
                   <pic:nvPicPr>
-                    <pic:cNvPr id="1" name=""/>
-                    <pic:cNvPicPr/>
+                    <pic:cNvPr id="0" name="Picture 3" descr="C:\Users\tirumala\Desktop\desktop\Assignments and Homeworks\bigdata\Labs\lab 05\Got2run_sensorData.png"/>
+                    <pic:cNvPicPr>
+                      <a:picLocks noChangeAspect="1" noChangeArrowheads="1"/>
+                    </pic:cNvPicPr>
                   </pic:nvPicPr>
                   <pic:blipFill>
-                    <a:blip r:embed="rId11"/>
+                    <a:blip r:embed="rId12">
+                      <a:extLst>
+                        <a:ext uri="{28A0092B-C50C-407E-A947-70E740481C1C}">
+                          <a14:useLocalDpi xmlns:a14="http://schemas.microsoft.com/office/drawing/2010/main" val="0"/>
+                        </a:ext>
+                      </a:extLst>
+                    </a:blip>
+                    <a:srcRect/>
                     <a:stretch>
                       <a:fillRect/>
                     </a:stretch>
                   </pic:blipFill>
-                  <pic:spPr>
+                  <pic:spPr bwMode="auto">
                     <a:xfrm>
                       <a:off x="0" y="0"/>
-                      <a:ext cx="5943600" cy="3341370"/>
+                      <a:ext cx="5943600" cy="3342949"/>
                     </a:xfrm>
                     <a:prstGeom prst="rect">
                       <a:avLst/>
                     </a:prstGeom>
+                    <a:noFill/>
+                    <a:ln>
+                      <a:noFill/>
+                    </a:ln>
                   </pic:spPr>
                 </pic:pic>
               </a:graphicData>
@@ -1534,181 +1485,53 @@
     </w:p>
     <w:p>
       <w:pPr>
-        <w:widowControl w:val="0"/>
-        <w:jc w:val="both"/>
-      </w:pPr>
-    </w:p>
-    <w:p>
-      <w:pPr>
-        <w:widowControl w:val="0"/>
-        <w:jc w:val="both"/>
-      </w:pPr>
-    </w:p>
-    <w:p>
-      <w:pPr>
-        <w:widowControl w:val="0"/>
-        <w:jc w:val="both"/>
-      </w:pPr>
-    </w:p>
-    <w:p>
-      <w:pPr>
-        <w:widowControl w:val="0"/>
-        <w:jc w:val="both"/>
-      </w:pPr>
-      <w:r>
-        <w:t>I</w:t>
-      </w:r>
-      <w:r>
-        <w:t xml:space="preserve"> had inserted the sensor data into the text file as follows, using </w:t>
-      </w:r>
-      <w:proofErr w:type="spellStart"/>
-      <w:r>
-        <w:t>webservice</w:t>
-      </w:r>
-      <w:proofErr w:type="spellEnd"/>
-    </w:p>
-    <w:p>
-      <w:pPr>
-        <w:widowControl w:val="0"/>
-        <w:jc w:val="both"/>
-      </w:pPr>
-    </w:p>
-    <w:p>
-      <w:pPr>
-        <w:widowControl w:val="0"/>
-        <w:jc w:val="both"/>
-      </w:pPr>
-      <w:r>
-        <w:t xml:space="preserve"> </w:t>
-      </w:r>
-      <w:r>
-        <w:rPr>
+        <w:jc w:val="both"/>
+        <w:rPr>
+          <w:sz w:val="32"/>
+          <w:szCs w:val="32"/>
+          <w:vertAlign w:val="superscript"/>
+        </w:rPr>
+      </w:pPr>
+    </w:p>
+    <w:p>
+      <w:pPr>
+        <w:jc w:val="both"/>
+        <w:rPr>
+          <w:b/>
+          <w:sz w:val="32"/>
+          <w:szCs w:val="32"/>
+        </w:rPr>
+      </w:pPr>
+      <w:r>
+        <w:rPr>
+          <w:b/>
+          <w:sz w:val="32"/>
+          <w:szCs w:val="32"/>
+        </w:rPr>
+        <w:t>Modified Got2RunCode:</w:t>
+      </w:r>
+    </w:p>
+    <w:p>
+      <w:pPr>
+        <w:jc w:val="both"/>
+        <w:rPr>
+          <w:b/>
+          <w:sz w:val="32"/>
+          <w:szCs w:val="32"/>
+        </w:rPr>
+      </w:pPr>
+      <w:r>
+        <w:rPr>
+          <w:b/>
           <w:noProof/>
+          <w:sz w:val="32"/>
+          <w:szCs w:val="32"/>
         </w:rPr>
         <w:drawing>
-          <wp:inline distT="114300" distB="114300" distL="114300" distR="114300" wp14:anchorId="3D9F4326" wp14:editId="21DFDD40">
-            <wp:extent cx="5943600" cy="981075"/>
+          <wp:inline distT="0" distB="0" distL="0" distR="0">
+            <wp:extent cx="5943600" cy="3342949"/>
             <wp:effectExtent l="0" t="0" r="0" b="0"/>
-            <wp:docPr id="19" name="image16.png" descr="inserttable.png"/>
-            <wp:cNvGraphicFramePr/>
-            <a:graphic xmlns:a="http://schemas.openxmlformats.org/drawingml/2006/main">
-              <a:graphicData uri="http://schemas.openxmlformats.org/drawingml/2006/picture">
-                <pic:pic xmlns:pic="http://schemas.openxmlformats.org/drawingml/2006/picture">
-                  <pic:nvPicPr>
-                    <pic:cNvPr id="0" name="image16.png" descr="inserttable.png"/>
-                    <pic:cNvPicPr preferRelativeResize="0"/>
-                  </pic:nvPicPr>
-                  <pic:blipFill>
-                    <a:blip r:embed="rId12"/>
-                    <a:srcRect t="5128" b="65527"/>
-                    <a:stretch>
-                      <a:fillRect/>
-                    </a:stretch>
-                  </pic:blipFill>
-                  <pic:spPr>
-                    <a:xfrm>
-                      <a:off x="0" y="0"/>
-                      <a:ext cx="5943600" cy="981075"/>
-                    </a:xfrm>
-                    <a:prstGeom prst="rect">
-                      <a:avLst/>
-                    </a:prstGeom>
-                    <a:ln/>
-                  </pic:spPr>
-                </pic:pic>
-              </a:graphicData>
-            </a:graphic>
-          </wp:inline>
-        </w:drawing>
-      </w:r>
-    </w:p>
-    <w:p>
-      <w:pPr>
-        <w:widowControl w:val="0"/>
-        <w:jc w:val="both"/>
-      </w:pPr>
-    </w:p>
-    <w:p>
-      <w:pPr>
-        <w:widowControl w:val="0"/>
-        <w:jc w:val="both"/>
-      </w:pPr>
-    </w:p>
-    <w:p>
-      <w:pPr>
-        <w:widowControl w:val="0"/>
-        <w:jc w:val="both"/>
-      </w:pPr>
-    </w:p>
-    <w:p>
-      <w:pPr>
-        <w:widowControl w:val="0"/>
-        <w:jc w:val="both"/>
-      </w:pPr>
-    </w:p>
-    <w:p>
-      <w:pPr>
-        <w:widowControl w:val="0"/>
-        <w:jc w:val="both"/>
-      </w:pPr>
-    </w:p>
-    <w:p>
-      <w:pPr>
-        <w:widowControl w:val="0"/>
-        <w:jc w:val="both"/>
-      </w:pPr>
-    </w:p>
-    <w:p>
-      <w:pPr>
-        <w:widowControl w:val="0"/>
-        <w:jc w:val="both"/>
-      </w:pPr>
-    </w:p>
-    <w:p>
-      <w:pPr>
-        <w:widowControl w:val="0"/>
-        <w:jc w:val="both"/>
-      </w:pPr>
-    </w:p>
-    <w:p>
-      <w:pPr>
-        <w:widowControl w:val="0"/>
-        <w:jc w:val="both"/>
-      </w:pPr>
-      <w:r>
-        <w:t xml:space="preserve">The data uploaded to </w:t>
-      </w:r>
-      <w:proofErr w:type="spellStart"/>
-      <w:r>
-        <w:t>Hbase</w:t>
-      </w:r>
-      <w:proofErr w:type="spellEnd"/>
-      <w:r>
-        <w:t xml:space="preserve"> can be viewed </w:t>
-      </w:r>
-      <w:proofErr w:type="spellStart"/>
-      <w:r>
-        <w:t>Hbase</w:t>
-      </w:r>
-      <w:proofErr w:type="spellEnd"/>
-      <w:r>
-        <w:t xml:space="preserve"> browser as follows,</w:t>
-      </w:r>
-    </w:p>
-    <w:p>
-      <w:pPr>
-        <w:widowControl w:val="0"/>
-        <w:jc w:val="both"/>
-      </w:pPr>
-      <w:r>
-        <w:rPr>
-          <w:noProof/>
-        </w:rPr>
-        <w:drawing>
-          <wp:inline distT="0" distB="0" distL="0" distR="0" wp14:anchorId="07CAAF7D" wp14:editId="5294A605">
-            <wp:extent cx="5943600" cy="3341370"/>
-            <wp:effectExtent l="0" t="0" r="0" b="0"/>
-            <wp:docPr id="11" name="Picture 11"/>
+            <wp:docPr id="9" name="Picture 9" descr="C:\Users\tirumala\Desktop\desktop\Assignments and Homeworks\bigdata\Labs\lab 05\Got2run_code_1.png"/>
             <wp:cNvGraphicFramePr>
               <a:graphicFrameLocks xmlns:a="http://schemas.openxmlformats.org/drawingml/2006/main" noChangeAspect="1"/>
             </wp:cNvGraphicFramePr>
@@ -1716,23 +1539,36 @@
               <a:graphicData uri="http://schemas.openxmlformats.org/drawingml/2006/picture">
                 <pic:pic xmlns:pic="http://schemas.openxmlformats.org/drawingml/2006/picture">
                   <pic:nvPicPr>
-                    <pic:cNvPr id="1" name=""/>
-                    <pic:cNvPicPr/>
+                    <pic:cNvPr id="0" name="Picture 4" descr="C:\Users\tirumala\Desktop\desktop\Assignments and Homeworks\bigdata\Labs\lab 05\Got2run_code_1.png"/>
+                    <pic:cNvPicPr>
+                      <a:picLocks noChangeAspect="1" noChangeArrowheads="1"/>
+                    </pic:cNvPicPr>
                   </pic:nvPicPr>
                   <pic:blipFill>
-                    <a:blip r:embed="rId13"/>
+                    <a:blip r:embed="rId13">
+                      <a:extLst>
+                        <a:ext uri="{28A0092B-C50C-407E-A947-70E740481C1C}">
+                          <a14:useLocalDpi xmlns:a14="http://schemas.microsoft.com/office/drawing/2010/main" val="0"/>
+                        </a:ext>
+                      </a:extLst>
+                    </a:blip>
+                    <a:srcRect/>
                     <a:stretch>
                       <a:fillRect/>
                     </a:stretch>
                   </pic:blipFill>
-                  <pic:spPr>
+                  <pic:spPr bwMode="auto">
                     <a:xfrm>
                       <a:off x="0" y="0"/>
-                      <a:ext cx="5943600" cy="3341370"/>
+                      <a:ext cx="5943600" cy="3342949"/>
                     </a:xfrm>
                     <a:prstGeom prst="rect">
                       <a:avLst/>
                     </a:prstGeom>
+                    <a:noFill/>
+                    <a:ln>
+                      <a:noFill/>
+                    </a:ln>
                   </pic:spPr>
                 </pic:pic>
               </a:graphicData>
@@ -1743,237 +1579,70 @@
     </w:p>
     <w:p>
       <w:pPr>
-        <w:widowControl w:val="0"/>
-        <w:jc w:val="both"/>
-      </w:pPr>
-    </w:p>
-    <w:p>
-      <w:pPr>
-        <w:widowControl w:val="0"/>
-        <w:jc w:val="both"/>
-      </w:pPr>
-      <w:r>
-        <w:t>I</w:t>
-      </w:r>
-      <w:r>
-        <w:t xml:space="preserve"> had successfully accessed data stored in </w:t>
-      </w:r>
-      <w:proofErr w:type="spellStart"/>
-      <w:r>
-        <w:t>Hbase</w:t>
-      </w:r>
-      <w:proofErr w:type="spellEnd"/>
-      <w:r>
-        <w:t xml:space="preserve"> on retrieval,</w:t>
-      </w:r>
-    </w:p>
-    <w:p>
-      <w:pPr>
-        <w:widowControl w:val="0"/>
-        <w:jc w:val="both"/>
-      </w:pPr>
-      <w:r>
-        <w:rPr>
+        <w:jc w:val="both"/>
+        <w:rPr>
+          <w:b/>
+          <w:sz w:val="32"/>
+          <w:szCs w:val="32"/>
+        </w:rPr>
+      </w:pPr>
+    </w:p>
+    <w:p>
+      <w:pPr>
+        <w:jc w:val="both"/>
+        <w:rPr>
+          <w:b/>
+          <w:sz w:val="32"/>
+          <w:szCs w:val="32"/>
+        </w:rPr>
+      </w:pPr>
+      <w:r>
+        <w:rPr>
+          <w:b/>
+          <w:sz w:val="32"/>
+          <w:szCs w:val="32"/>
+        </w:rPr>
+        <w:lastRenderedPageBreak/>
+        <w:t>Receiver of Broadcasted Accelerometer Data:</w:t>
+      </w:r>
+    </w:p>
+    <w:p>
+      <w:pPr>
+        <w:jc w:val="both"/>
+        <w:rPr>
+          <w:sz w:val="32"/>
+          <w:szCs w:val="32"/>
+        </w:rPr>
+      </w:pPr>
+      <w:r>
+        <w:rPr>
+          <w:sz w:val="32"/>
+          <w:szCs w:val="32"/>
+        </w:rPr>
+        <w:t>Receiving of Broadcasted Accelerometer Data.</w:t>
+      </w:r>
+    </w:p>
+    <w:p>
+      <w:pPr>
+        <w:jc w:val="both"/>
+        <w:rPr>
+          <w:b/>
+          <w:sz w:val="32"/>
+          <w:szCs w:val="32"/>
+        </w:rPr>
+      </w:pPr>
+      <w:r>
+        <w:rPr>
+          <w:b/>
           <w:noProof/>
+          <w:sz w:val="32"/>
+          <w:szCs w:val="32"/>
         </w:rPr>
         <w:drawing>
-          <wp:inline distT="114300" distB="114300" distL="114300" distR="114300" wp14:anchorId="3875227F" wp14:editId="00B92F3E">
-            <wp:extent cx="5943600" cy="3000375"/>
+          <wp:inline distT="0" distB="0" distL="0" distR="0">
+            <wp:extent cx="5943600" cy="3342949"/>
             <wp:effectExtent l="0" t="0" r="0" b="0"/>
-            <wp:docPr id="20" name="image21.png"/>
-            <wp:cNvGraphicFramePr/>
-            <a:graphic xmlns:a="http://schemas.openxmlformats.org/drawingml/2006/main">
-              <a:graphicData uri="http://schemas.openxmlformats.org/drawingml/2006/picture">
-                <pic:pic xmlns:pic="http://schemas.openxmlformats.org/drawingml/2006/picture">
-                  <pic:nvPicPr>
-                    <pic:cNvPr id="0" name="image21.png"/>
-                    <pic:cNvPicPr preferRelativeResize="0"/>
-                  </pic:nvPicPr>
-                  <pic:blipFill>
-                    <a:blip r:embed="rId14"/>
-                    <a:srcRect t="4843" b="5413"/>
-                    <a:stretch>
-                      <a:fillRect/>
-                    </a:stretch>
-                  </pic:blipFill>
-                  <pic:spPr>
-                    <a:xfrm>
-                      <a:off x="0" y="0"/>
-                      <a:ext cx="5943600" cy="3000375"/>
-                    </a:xfrm>
-                    <a:prstGeom prst="rect">
-                      <a:avLst/>
-                    </a:prstGeom>
-                    <a:ln/>
-                  </pic:spPr>
-                </pic:pic>
-              </a:graphicData>
-            </a:graphic>
-          </wp:inline>
-        </w:drawing>
-      </w:r>
-    </w:p>
-    <w:p>
-      <w:pPr>
-        <w:jc w:val="both"/>
-        <w:rPr>
-          <w:b/>
-          <w:sz w:val="32"/>
-          <w:szCs w:val="32"/>
-        </w:rPr>
-      </w:pPr>
-    </w:p>
-    <w:p>
-      <w:pPr>
-        <w:jc w:val="both"/>
-        <w:rPr>
-          <w:b/>
-          <w:sz w:val="32"/>
-          <w:szCs w:val="32"/>
-        </w:rPr>
-      </w:pPr>
-    </w:p>
-    <w:p>
-      <w:pPr>
-        <w:jc w:val="both"/>
-        <w:rPr>
-          <w:sz w:val="32"/>
-          <w:szCs w:val="32"/>
-        </w:rPr>
-      </w:pPr>
-      <w:r>
-        <w:rPr>
-          <w:b/>
-          <w:sz w:val="32"/>
-          <w:szCs w:val="32"/>
-        </w:rPr>
-        <w:t>Training and Testing Motion Capture data:</w:t>
-      </w:r>
-      <w:bookmarkStart w:id="0" w:name="_GoBack"/>
-      <w:bookmarkEnd w:id="0"/>
-    </w:p>
-    <w:p>
-      <w:pPr>
-        <w:jc w:val="both"/>
-        <w:rPr>
-          <w:sz w:val="32"/>
-          <w:szCs w:val="32"/>
-        </w:rPr>
-      </w:pPr>
-      <w:r>
-        <w:rPr>
-          <w:sz w:val="32"/>
-          <w:szCs w:val="32"/>
-        </w:rPr>
-        <w:t xml:space="preserve">We had used the following </w:t>
-      </w:r>
-      <w:proofErr w:type="spellStart"/>
-      <w:r>
-        <w:rPr>
-          <w:sz w:val="32"/>
-          <w:szCs w:val="32"/>
-        </w:rPr>
-        <w:t>webservice</w:t>
-      </w:r>
-      <w:proofErr w:type="spellEnd"/>
-      <w:r>
-        <w:rPr>
-          <w:sz w:val="32"/>
-          <w:szCs w:val="32"/>
-        </w:rPr>
-        <w:t xml:space="preserve"> HMMWS </w:t>
-      </w:r>
-      <w:proofErr w:type="spellStart"/>
-      <w:r>
-        <w:rPr>
-          <w:sz w:val="32"/>
-          <w:szCs w:val="32"/>
-        </w:rPr>
-        <w:t>webservice</w:t>
-      </w:r>
-      <w:proofErr w:type="spellEnd"/>
-      <w:r>
-        <w:rPr>
-          <w:sz w:val="32"/>
-          <w:szCs w:val="32"/>
-        </w:rPr>
-        <w:t xml:space="preserve"> to convert the input Motion Capture text data values of X, Y, Z dimensional tab separated data file. </w:t>
-      </w:r>
-    </w:p>
-    <w:p>
-      <w:pPr>
-        <w:jc w:val="both"/>
-        <w:rPr>
-          <w:sz w:val="32"/>
-          <w:szCs w:val="32"/>
-        </w:rPr>
-      </w:pPr>
-      <w:r>
-        <w:rPr>
-          <w:sz w:val="32"/>
-          <w:szCs w:val="32"/>
-        </w:rPr>
-        <w:t xml:space="preserve">We need to first eliminate or remove the noise in motion capture data by </w:t>
-      </w:r>
-      <w:proofErr w:type="spellStart"/>
-      <w:r>
-        <w:rPr>
-          <w:sz w:val="32"/>
-          <w:szCs w:val="32"/>
-        </w:rPr>
-        <w:t>caluculating</w:t>
-      </w:r>
-      <w:proofErr w:type="spellEnd"/>
-      <w:r>
-        <w:rPr>
-          <w:sz w:val="32"/>
-          <w:szCs w:val="32"/>
-        </w:rPr>
-        <w:t xml:space="preserve"> the distance or root mean square value of the motion capture data as D = </w:t>
-      </w:r>
-      <w:proofErr w:type="spellStart"/>
-      <w:r>
-        <w:rPr>
-          <w:sz w:val="32"/>
-          <w:szCs w:val="32"/>
-        </w:rPr>
-        <w:t>sqrt</w:t>
-      </w:r>
-      <w:proofErr w:type="spellEnd"/>
-      <w:r>
-        <w:rPr>
-          <w:sz w:val="32"/>
-          <w:szCs w:val="32"/>
-        </w:rPr>
-        <w:t>(x^2 + y^2 + z^2). Using this we had created a sequential file after removing the noise.</w:t>
-      </w:r>
-    </w:p>
-    <w:p>
-      <w:pPr>
-        <w:jc w:val="both"/>
-        <w:rPr>
-          <w:sz w:val="32"/>
-          <w:szCs w:val="32"/>
-        </w:rPr>
-      </w:pPr>
-    </w:p>
-    <w:p>
-      <w:pPr>
-        <w:jc w:val="both"/>
-        <w:rPr>
-          <w:sz w:val="32"/>
-          <w:szCs w:val="32"/>
-        </w:rPr>
-      </w:pPr>
-      <w:r>
-        <w:rPr>
-          <w:noProof/>
-        </w:rPr>
-        <w:drawing>
-          <wp:inline distT="0" distB="0" distL="0" distR="0" wp14:anchorId="0F34C54B" wp14:editId="0172EAB3">
-            <wp:extent cx="5943600" cy="3341370"/>
-            <wp:effectExtent l="0" t="0" r="0" b="0"/>
-            <wp:docPr id="4" name="Picture 4"/>
+            <wp:docPr id="12" name="Picture 12" descr="C:\Users\tirumala\Desktop\desktop\Assignments and Homeworks\bigdata\Labs\lab 05\Got2run_stomp_receiver.png"/>
             <wp:cNvGraphicFramePr>
               <a:graphicFrameLocks xmlns:a="http://schemas.openxmlformats.org/drawingml/2006/main" noChangeAspect="1"/>
             </wp:cNvGraphicFramePr>
@@ -1981,23 +1650,36 @@
               <a:graphicData uri="http://schemas.openxmlformats.org/drawingml/2006/picture">
                 <pic:pic xmlns:pic="http://schemas.openxmlformats.org/drawingml/2006/picture">
                   <pic:nvPicPr>
-                    <pic:cNvPr id="1" name=""/>
-                    <pic:cNvPicPr/>
+                    <pic:cNvPr id="0" name="Picture 5" descr="C:\Users\tirumala\Desktop\desktop\Assignments and Homeworks\bigdata\Labs\lab 05\Got2run_stomp_receiver.png"/>
+                    <pic:cNvPicPr>
+                      <a:picLocks noChangeAspect="1" noChangeArrowheads="1"/>
+                    </pic:cNvPicPr>
                   </pic:nvPicPr>
                   <pic:blipFill>
-                    <a:blip r:embed="rId15"/>
+                    <a:blip r:embed="rId14">
+                      <a:extLst>
+                        <a:ext uri="{28A0092B-C50C-407E-A947-70E740481C1C}">
+                          <a14:useLocalDpi xmlns:a14="http://schemas.microsoft.com/office/drawing/2010/main" val="0"/>
+                        </a:ext>
+                      </a:extLst>
+                    </a:blip>
+                    <a:srcRect/>
                     <a:stretch>
                       <a:fillRect/>
                     </a:stretch>
                   </pic:blipFill>
-                  <pic:spPr>
+                  <pic:spPr bwMode="auto">
                     <a:xfrm>
                       <a:off x="0" y="0"/>
-                      <a:ext cx="5943600" cy="3341370"/>
+                      <a:ext cx="5943600" cy="3342949"/>
                     </a:xfrm>
                     <a:prstGeom prst="rect">
                       <a:avLst/>
                     </a:prstGeom>
+                    <a:noFill/>
+                    <a:ln>
+                      <a:noFill/>
+                    </a:ln>
                   </pic:spPr>
                 </pic:pic>
               </a:graphicData>
@@ -2010,120 +1692,64 @@
       <w:pPr>
         <w:jc w:val="both"/>
         <w:rPr>
-          <w:sz w:val="32"/>
-          <w:szCs w:val="32"/>
-        </w:rPr>
-      </w:pPr>
-    </w:p>
-    <w:p>
-      <w:pPr>
-        <w:jc w:val="both"/>
-        <w:rPr>
-          <w:sz w:val="32"/>
-          <w:szCs w:val="32"/>
-        </w:rPr>
-      </w:pPr>
-    </w:p>
-    <w:p>
-      <w:pPr>
-        <w:jc w:val="both"/>
-        <w:rPr>
-          <w:sz w:val="32"/>
-          <w:szCs w:val="32"/>
-        </w:rPr>
-      </w:pPr>
-    </w:p>
-    <w:p>
-      <w:pPr>
-        <w:jc w:val="both"/>
-        <w:rPr>
-          <w:sz w:val="32"/>
-          <w:szCs w:val="32"/>
-        </w:rPr>
-      </w:pPr>
-    </w:p>
-    <w:p>
-      <w:pPr>
-        <w:jc w:val="both"/>
-        <w:rPr>
-          <w:sz w:val="32"/>
-          <w:szCs w:val="32"/>
-        </w:rPr>
-      </w:pPr>
-      <w:r>
-        <w:rPr>
+          <w:b/>
+          <w:sz w:val="32"/>
+          <w:szCs w:val="32"/>
+        </w:rPr>
+      </w:pPr>
+    </w:p>
+    <w:p>
+      <w:pPr>
+        <w:jc w:val="both"/>
+        <w:rPr>
+          <w:sz w:val="32"/>
+          <w:szCs w:val="32"/>
+        </w:rPr>
+      </w:pPr>
+      <w:r>
+        <w:rPr>
+          <w:sz w:val="32"/>
+          <w:szCs w:val="32"/>
+        </w:rPr>
+        <w:t>Here we are checking wheth</w:t>
+      </w:r>
+      <w:r>
+        <w:rPr>
+          <w:sz w:val="32"/>
+          <w:szCs w:val="32"/>
+        </w:rPr>
+        <w:t xml:space="preserve">er a motion is captured or not and trigger the jump activity in Android Game. </w:t>
+      </w:r>
+    </w:p>
+    <w:p>
+      <w:pPr>
+        <w:jc w:val="both"/>
+        <w:rPr>
+          <w:sz w:val="32"/>
+          <w:szCs w:val="32"/>
+        </w:rPr>
+      </w:pPr>
+    </w:p>
+    <w:p>
+      <w:pPr>
+        <w:jc w:val="both"/>
+        <w:rPr>
+          <w:sz w:val="32"/>
+          <w:szCs w:val="32"/>
+        </w:rPr>
+      </w:pPr>
+      <w:r>
+        <w:rPr>
+          <w:noProof/>
           <w:sz w:val="32"/>
           <w:szCs w:val="32"/>
         </w:rPr>
         <w:lastRenderedPageBreak/>
-        <w:t xml:space="preserve"> </w:t>
-      </w:r>
-    </w:p>
-    <w:p>
-      <w:pPr>
-        <w:jc w:val="both"/>
-        <w:rPr>
-          <w:sz w:val="32"/>
-          <w:szCs w:val="32"/>
-        </w:rPr>
-      </w:pPr>
-      <w:r>
-        <w:rPr>
-          <w:sz w:val="32"/>
-          <w:szCs w:val="32"/>
-        </w:rPr>
-        <w:t xml:space="preserve">I am facing problem with the both </w:t>
-      </w:r>
-      <w:proofErr w:type="spellStart"/>
-      <w:r>
-        <w:rPr>
-          <w:sz w:val="32"/>
-          <w:szCs w:val="32"/>
-        </w:rPr>
-        <w:t>umkc</w:t>
-      </w:r>
-      <w:proofErr w:type="spellEnd"/>
-      <w:r>
-        <w:rPr>
-          <w:sz w:val="32"/>
-          <w:szCs w:val="32"/>
-        </w:rPr>
-        <w:t xml:space="preserve"> </w:t>
-      </w:r>
-      <w:proofErr w:type="spellStart"/>
-      <w:r>
-        <w:rPr>
-          <w:sz w:val="32"/>
-          <w:szCs w:val="32"/>
-        </w:rPr>
-        <w:t>vm</w:t>
-      </w:r>
-      <w:proofErr w:type="spellEnd"/>
-      <w:r>
-        <w:rPr>
-          <w:sz w:val="32"/>
-          <w:szCs w:val="32"/>
-        </w:rPr>
-        <w:t xml:space="preserve"> servers 134.193.136.127 and 134.193.136.147 as below.</w:t>
-      </w:r>
-    </w:p>
-    <w:p>
-      <w:pPr>
-        <w:jc w:val="both"/>
-        <w:rPr>
-          <w:sz w:val="32"/>
-          <w:szCs w:val="32"/>
-        </w:rPr>
-      </w:pPr>
-      <w:r>
-        <w:rPr>
-          <w:noProof/>
-        </w:rPr>
         <w:drawing>
-          <wp:inline distT="0" distB="0" distL="0" distR="0" wp14:anchorId="2F7B12A4" wp14:editId="34957FD1">
-            <wp:extent cx="5943600" cy="3341370"/>
-            <wp:effectExtent l="0" t="0" r="0" b="0"/>
-            <wp:docPr id="5" name="Picture 5"/>
+          <wp:inline distT="0" distB="0" distL="0" distR="0">
+            <wp:extent cx="5943600" cy="3745585"/>
+            <wp:effectExtent l="0" t="0" r="0" b="7620"/>
+            <wp:docPr id="16" name="Picture 16" descr="D:\Screen Shots\lab5.3.JPG"/>
             <wp:cNvGraphicFramePr>
               <a:graphicFrameLocks xmlns:a="http://schemas.openxmlformats.org/drawingml/2006/main" noChangeAspect="1"/>
             </wp:cNvGraphicFramePr>
@@ -2131,23 +1757,36 @@
               <a:graphicData uri="http://schemas.openxmlformats.org/drawingml/2006/picture">
                 <pic:pic xmlns:pic="http://schemas.openxmlformats.org/drawingml/2006/picture">
                   <pic:nvPicPr>
-                    <pic:cNvPr id="1" name=""/>
-                    <pic:cNvPicPr/>
+                    <pic:cNvPr id="0" name="Picture 9" descr="D:\Screen Shots\lab5.3.JPG"/>
+                    <pic:cNvPicPr>
+                      <a:picLocks noChangeAspect="1" noChangeArrowheads="1"/>
+                    </pic:cNvPicPr>
                   </pic:nvPicPr>
                   <pic:blipFill>
-                    <a:blip r:embed="rId16"/>
+                    <a:blip r:embed="rId15">
+                      <a:extLst>
+                        <a:ext uri="{28A0092B-C50C-407E-A947-70E740481C1C}">
+                          <a14:useLocalDpi xmlns:a14="http://schemas.microsoft.com/office/drawing/2010/main" val="0"/>
+                        </a:ext>
+                      </a:extLst>
+                    </a:blip>
+                    <a:srcRect/>
                     <a:stretch>
                       <a:fillRect/>
                     </a:stretch>
                   </pic:blipFill>
-                  <pic:spPr>
+                  <pic:spPr bwMode="auto">
                     <a:xfrm>
                       <a:off x="0" y="0"/>
-                      <a:ext cx="5943600" cy="3341370"/>
+                      <a:ext cx="5943600" cy="3745585"/>
                     </a:xfrm>
                     <a:prstGeom prst="rect">
                       <a:avLst/>
                     </a:prstGeom>
+                    <a:noFill/>
+                    <a:ln>
+                      <a:noFill/>
+                    </a:ln>
                   </pic:spPr>
                 </pic:pic>
               </a:graphicData>
@@ -2155,6 +1794,242 @@
           </wp:inline>
         </w:drawing>
       </w:r>
+    </w:p>
+    <w:p>
+      <w:pPr>
+        <w:jc w:val="both"/>
+        <w:rPr>
+          <w:b/>
+          <w:sz w:val="32"/>
+          <w:szCs w:val="32"/>
+        </w:rPr>
+      </w:pPr>
+      <w:r>
+        <w:rPr>
+          <w:b/>
+          <w:sz w:val="32"/>
+          <w:szCs w:val="32"/>
+        </w:rPr>
+        <w:t>Jump</w:t>
+      </w:r>
+    </w:p>
+    <w:p>
+      <w:pPr>
+        <w:jc w:val="both"/>
+        <w:rPr>
+          <w:sz w:val="32"/>
+          <w:szCs w:val="32"/>
+        </w:rPr>
+      </w:pPr>
+      <w:r>
+        <w:rPr>
+          <w:noProof/>
+          <w:sz w:val="32"/>
+          <w:szCs w:val="32"/>
+        </w:rPr>
+        <w:drawing>
+          <wp:inline distT="0" distB="0" distL="0" distR="0">
+            <wp:extent cx="5943600" cy="3746846"/>
+            <wp:effectExtent l="0" t="0" r="0" b="6350"/>
+            <wp:docPr id="15" name="Picture 15" descr="D:\Screen Shots\lab5.2.JPG"/>
+            <wp:cNvGraphicFramePr>
+              <a:graphicFrameLocks xmlns:a="http://schemas.openxmlformats.org/drawingml/2006/main" noChangeAspect="1"/>
+            </wp:cNvGraphicFramePr>
+            <a:graphic xmlns:a="http://schemas.openxmlformats.org/drawingml/2006/main">
+              <a:graphicData uri="http://schemas.openxmlformats.org/drawingml/2006/picture">
+                <pic:pic xmlns:pic="http://schemas.openxmlformats.org/drawingml/2006/picture">
+                  <pic:nvPicPr>
+                    <pic:cNvPr id="0" name="Picture 8" descr="D:\Screen Shots\lab5.2.JPG"/>
+                    <pic:cNvPicPr>
+                      <a:picLocks noChangeAspect="1" noChangeArrowheads="1"/>
+                    </pic:cNvPicPr>
+                  </pic:nvPicPr>
+                  <pic:blipFill>
+                    <a:blip r:embed="rId16">
+                      <a:extLst>
+                        <a:ext uri="{28A0092B-C50C-407E-A947-70E740481C1C}">
+                          <a14:useLocalDpi xmlns:a14="http://schemas.microsoft.com/office/drawing/2010/main" val="0"/>
+                        </a:ext>
+                      </a:extLst>
+                    </a:blip>
+                    <a:srcRect/>
+                    <a:stretch>
+                      <a:fillRect/>
+                    </a:stretch>
+                  </pic:blipFill>
+                  <pic:spPr bwMode="auto">
+                    <a:xfrm>
+                      <a:off x="0" y="0"/>
+                      <a:ext cx="5943600" cy="3746846"/>
+                    </a:xfrm>
+                    <a:prstGeom prst="rect">
+                      <a:avLst/>
+                    </a:prstGeom>
+                    <a:noFill/>
+                    <a:ln>
+                      <a:noFill/>
+                    </a:ln>
+                  </pic:spPr>
+                </pic:pic>
+              </a:graphicData>
+            </a:graphic>
+          </wp:inline>
+        </w:drawing>
+      </w:r>
+    </w:p>
+    <w:p>
+      <w:pPr>
+        <w:jc w:val="both"/>
+        <w:rPr>
+          <w:sz w:val="32"/>
+          <w:szCs w:val="32"/>
+        </w:rPr>
+      </w:pPr>
+      <w:r>
+        <w:rPr>
+          <w:noProof/>
+          <w:sz w:val="32"/>
+          <w:szCs w:val="32"/>
+        </w:rPr>
+        <w:lastRenderedPageBreak/>
+        <w:drawing>
+          <wp:inline distT="0" distB="0" distL="0" distR="0">
+            <wp:extent cx="5943600" cy="3342949"/>
+            <wp:effectExtent l="0" t="0" r="0" b="0"/>
+            <wp:docPr id="13" name="Picture 13" descr="C:\Users\tirumala\Desktop\desktop\Assignments and Homeworks\bigdata\Labs\lab 05\Got2run_Highscore.png"/>
+            <wp:cNvGraphicFramePr>
+              <a:graphicFrameLocks xmlns:a="http://schemas.openxmlformats.org/drawingml/2006/main" noChangeAspect="1"/>
+            </wp:cNvGraphicFramePr>
+            <a:graphic xmlns:a="http://schemas.openxmlformats.org/drawingml/2006/main">
+              <a:graphicData uri="http://schemas.openxmlformats.org/drawingml/2006/picture">
+                <pic:pic xmlns:pic="http://schemas.openxmlformats.org/drawingml/2006/picture">
+                  <pic:nvPicPr>
+                    <pic:cNvPr id="0" name="Picture 6" descr="C:\Users\tirumala\Desktop\desktop\Assignments and Homeworks\bigdata\Labs\lab 05\Got2run_Highscore.png"/>
+                    <pic:cNvPicPr>
+                      <a:picLocks noChangeAspect="1" noChangeArrowheads="1"/>
+                    </pic:cNvPicPr>
+                  </pic:nvPicPr>
+                  <pic:blipFill>
+                    <a:blip r:embed="rId17">
+                      <a:extLst>
+                        <a:ext uri="{28A0092B-C50C-407E-A947-70E740481C1C}">
+                          <a14:useLocalDpi xmlns:a14="http://schemas.microsoft.com/office/drawing/2010/main" val="0"/>
+                        </a:ext>
+                      </a:extLst>
+                    </a:blip>
+                    <a:srcRect/>
+                    <a:stretch>
+                      <a:fillRect/>
+                    </a:stretch>
+                  </pic:blipFill>
+                  <pic:spPr bwMode="auto">
+                    <a:xfrm>
+                      <a:off x="0" y="0"/>
+                      <a:ext cx="5943600" cy="3342949"/>
+                    </a:xfrm>
+                    <a:prstGeom prst="rect">
+                      <a:avLst/>
+                    </a:prstGeom>
+                    <a:noFill/>
+                    <a:ln>
+                      <a:noFill/>
+                    </a:ln>
+                  </pic:spPr>
+                </pic:pic>
+              </a:graphicData>
+            </a:graphic>
+          </wp:inline>
+        </w:drawing>
+      </w:r>
+      <w:r>
+        <w:rPr>
+          <w:sz w:val="32"/>
+          <w:szCs w:val="32"/>
+        </w:rPr>
+        <w:tab/>
+      </w:r>
+    </w:p>
+    <w:p>
+      <w:pPr>
+        <w:jc w:val="both"/>
+        <w:rPr>
+          <w:sz w:val="32"/>
+          <w:szCs w:val="32"/>
+        </w:rPr>
+      </w:pPr>
+    </w:p>
+    <w:p>
+      <w:pPr>
+        <w:jc w:val="both"/>
+        <w:rPr>
+          <w:sz w:val="32"/>
+          <w:szCs w:val="32"/>
+        </w:rPr>
+      </w:pPr>
+      <w:r>
+        <w:rPr>
+          <w:noProof/>
+          <w:sz w:val="32"/>
+          <w:szCs w:val="32"/>
+        </w:rPr>
+        <w:drawing>
+          <wp:inline distT="0" distB="0" distL="0" distR="0">
+            <wp:extent cx="5943600" cy="3342949"/>
+            <wp:effectExtent l="0" t="0" r="0" b="0"/>
+            <wp:docPr id="14" name="Picture 14" descr="C:\Users\tirumala\Desktop\desktop\Assignments and Homeworks\bigdata\Labs\lab 05\Got2run_seq_file.png"/>
+            <wp:cNvGraphicFramePr>
+              <a:graphicFrameLocks xmlns:a="http://schemas.openxmlformats.org/drawingml/2006/main" noChangeAspect="1"/>
+            </wp:cNvGraphicFramePr>
+            <a:graphic xmlns:a="http://schemas.openxmlformats.org/drawingml/2006/main">
+              <a:graphicData uri="http://schemas.openxmlformats.org/drawingml/2006/picture">
+                <pic:pic xmlns:pic="http://schemas.openxmlformats.org/drawingml/2006/picture">
+                  <pic:nvPicPr>
+                    <pic:cNvPr id="0" name="Picture 7" descr="C:\Users\tirumala\Desktop\desktop\Assignments and Homeworks\bigdata\Labs\lab 05\Got2run_seq_file.png"/>
+                    <pic:cNvPicPr>
+                      <a:picLocks noChangeAspect="1" noChangeArrowheads="1"/>
+                    </pic:cNvPicPr>
+                  </pic:nvPicPr>
+                  <pic:blipFill>
+                    <a:blip r:embed="rId18">
+                      <a:extLst>
+                        <a:ext uri="{28A0092B-C50C-407E-A947-70E740481C1C}">
+                          <a14:useLocalDpi xmlns:a14="http://schemas.microsoft.com/office/drawing/2010/main" val="0"/>
+                        </a:ext>
+                      </a:extLst>
+                    </a:blip>
+                    <a:srcRect/>
+                    <a:stretch>
+                      <a:fillRect/>
+                    </a:stretch>
+                  </pic:blipFill>
+                  <pic:spPr bwMode="auto">
+                    <a:xfrm>
+                      <a:off x="0" y="0"/>
+                      <a:ext cx="5943600" cy="3342949"/>
+                    </a:xfrm>
+                    <a:prstGeom prst="rect">
+                      <a:avLst/>
+                    </a:prstGeom>
+                    <a:noFill/>
+                    <a:ln>
+                      <a:noFill/>
+                    </a:ln>
+                  </pic:spPr>
+                </pic:pic>
+              </a:graphicData>
+            </a:graphic>
+          </wp:inline>
+        </w:drawing>
+      </w:r>
+    </w:p>
+    <w:p>
+      <w:pPr>
+        <w:jc w:val="both"/>
+        <w:rPr>
+          <w:sz w:val="32"/>
+          <w:szCs w:val="32"/>
+        </w:rPr>
+      </w:pPr>
     </w:p>
     <w:sectPr>
       <w:pgSz w:w="12240" w:h="15840"/>
@@ -2166,6 +2041,56 @@
     </w:sectPr>
   </w:body>
 </w:document>
+</file>
+
+<file path=word/endnotes.xml><?xml version="1.0" encoding="utf-8"?>
+<w:endnotes xmlns:wpc="http://schemas.microsoft.com/office/word/2010/wordprocessingCanvas" xmlns:mc="http://schemas.openxmlformats.org/markup-compatibility/2006" xmlns:o="urn:schemas-microsoft-com:office:office" xmlns:r="http://schemas.openxmlformats.org/officeDocument/2006/relationships" xmlns:m="http://schemas.openxmlformats.org/officeDocument/2006/math" xmlns:v="urn:schemas-microsoft-com:vml" xmlns:wp14="http://schemas.microsoft.com/office/word/2010/wordprocessingDrawing" xmlns:wp="http://schemas.openxmlformats.org/drawingml/2006/wordprocessingDrawing" xmlns:w10="urn:schemas-microsoft-com:office:word" xmlns:w="http://schemas.openxmlformats.org/wordprocessingml/2006/main" xmlns:w14="http://schemas.microsoft.com/office/word/2010/wordml" xmlns:w15="http://schemas.microsoft.com/office/word/2012/wordml" xmlns:wpg="http://schemas.microsoft.com/office/word/2010/wordprocessingGroup" xmlns:wpi="http://schemas.microsoft.com/office/word/2010/wordprocessingInk" xmlns:wne="http://schemas.microsoft.com/office/word/2006/wordml" xmlns:wps="http://schemas.microsoft.com/office/word/2010/wordprocessingShape" mc:Ignorable="w14 w15 wp14">
+  <w:endnote w:type="separator" w:id="-1">
+    <w:p>
+      <w:pPr>
+        <w:spacing w:after="0" w:line="240" w:lineRule="auto"/>
+      </w:pPr>
+      <w:r>
+        <w:separator/>
+      </w:r>
+    </w:p>
+  </w:endnote>
+  <w:endnote w:type="continuationSeparator" w:id="0">
+    <w:p>
+      <w:pPr>
+        <w:spacing w:after="0" w:line="240" w:lineRule="auto"/>
+      </w:pPr>
+      <w:r>
+        <w:continuationSeparator/>
+      </w:r>
+    </w:p>
+  </w:endnote>
+</w:endnotes>
+</file>
+
+<file path=word/footnotes.xml><?xml version="1.0" encoding="utf-8"?>
+<w:footnotes xmlns:wpc="http://schemas.microsoft.com/office/word/2010/wordprocessingCanvas" xmlns:mc="http://schemas.openxmlformats.org/markup-compatibility/2006" xmlns:o="urn:schemas-microsoft-com:office:office" xmlns:r="http://schemas.openxmlformats.org/officeDocument/2006/relationships" xmlns:m="http://schemas.openxmlformats.org/officeDocument/2006/math" xmlns:v="urn:schemas-microsoft-com:vml" xmlns:wp14="http://schemas.microsoft.com/office/word/2010/wordprocessingDrawing" xmlns:wp="http://schemas.openxmlformats.org/drawingml/2006/wordprocessingDrawing" xmlns:w10="urn:schemas-microsoft-com:office:word" xmlns:w="http://schemas.openxmlformats.org/wordprocessingml/2006/main" xmlns:w14="http://schemas.microsoft.com/office/word/2010/wordml" xmlns:w15="http://schemas.microsoft.com/office/word/2012/wordml" xmlns:wpg="http://schemas.microsoft.com/office/word/2010/wordprocessingGroup" xmlns:wpi="http://schemas.microsoft.com/office/word/2010/wordprocessingInk" xmlns:wne="http://schemas.microsoft.com/office/word/2006/wordml" xmlns:wps="http://schemas.microsoft.com/office/word/2010/wordprocessingShape" mc:Ignorable="w14 w15 wp14">
+  <w:footnote w:type="separator" w:id="-1">
+    <w:p>
+      <w:pPr>
+        <w:spacing w:after="0" w:line="240" w:lineRule="auto"/>
+      </w:pPr>
+      <w:r>
+        <w:separator/>
+      </w:r>
+    </w:p>
+  </w:footnote>
+  <w:footnote w:type="continuationSeparator" w:id="0">
+    <w:p>
+      <w:pPr>
+        <w:spacing w:after="0" w:line="240" w:lineRule="auto"/>
+      </w:pPr>
+      <w:r>
+        <w:continuationSeparator/>
+      </w:r>
+    </w:p>
+  </w:footnote>
+</w:footnotes>
 </file>
 
 <file path=word/styles.xml><?xml version="1.0" encoding="utf-8"?>
@@ -2623,6 +2548,50 @@
       <w:u w:val="single"/>
     </w:rPr>
   </w:style>
+  <w:style w:type="paragraph" w:styleId="Header">
+    <w:name w:val="header"/>
+    <w:basedOn w:val="Normal"/>
+    <w:link w:val="HeaderChar"/>
+    <w:uiPriority w:val="99"/>
+    <w:unhideWhenUsed/>
+    <w:rsid w:val="00D31CE4"/>
+    <w:pPr>
+      <w:tabs>
+        <w:tab w:val="center" w:pos="4680"/>
+        <w:tab w:val="right" w:pos="9360"/>
+      </w:tabs>
+      <w:spacing w:after="0" w:line="240" w:lineRule="auto"/>
+    </w:pPr>
+  </w:style>
+  <w:style w:type="character" w:customStyle="1" w:styleId="HeaderChar">
+    <w:name w:val="Header Char"/>
+    <w:basedOn w:val="DefaultParagraphFont"/>
+    <w:link w:val="Header"/>
+    <w:uiPriority w:val="99"/>
+    <w:rsid w:val="00D31CE4"/>
+  </w:style>
+  <w:style w:type="paragraph" w:styleId="Footer">
+    <w:name w:val="footer"/>
+    <w:basedOn w:val="Normal"/>
+    <w:link w:val="FooterChar"/>
+    <w:uiPriority w:val="99"/>
+    <w:unhideWhenUsed/>
+    <w:rsid w:val="00D31CE4"/>
+    <w:pPr>
+      <w:tabs>
+        <w:tab w:val="center" w:pos="4680"/>
+        <w:tab w:val="right" w:pos="9360"/>
+      </w:tabs>
+      <w:spacing w:after="0" w:line="240" w:lineRule="auto"/>
+    </w:pPr>
+  </w:style>
+  <w:style w:type="character" w:customStyle="1" w:styleId="FooterChar">
+    <w:name w:val="Footer Char"/>
+    <w:basedOn w:val="DefaultParagraphFont"/>
+    <w:link w:val="Footer"/>
+    <w:uiPriority w:val="99"/>
+    <w:rsid w:val="00D31CE4"/>
+  </w:style>
 </w:styles>
 </file>
 
@@ -2885,4 +2854,35 @@
     </a:ext>
   </a:extLst>
 </a:theme>
+</file>
+
+<file path=customXml/item1.xml><?xml version="1.0" encoding="utf-8"?>
+<CoverPageProperties xmlns="http://schemas.microsoft.com/office/2006/coverPageProps">
+  <PublishDate/>
+  <Abstract/>
+  <CompanyAddress/>
+  <CompanyPhone/>
+  <CompanyFax/>
+  <CompanyEmail>Krishna Chaitanya Nalluri</CompanyEmail>
+</CoverPageProperties>
+</file>
+
+<file path=customXml/item2.xml><?xml version="1.0" encoding="utf-8"?>
+<b:Sources xmlns:b="http://schemas.openxmlformats.org/officeDocument/2006/bibliography" xmlns="http://schemas.openxmlformats.org/officeDocument/2006/bibliography" SelectedStyle="\APASixthEditionOfficeOnline.xsl" StyleName="APA" Version="6"/>
+</file>
+
+<file path=customXml/itemProps1.xml><?xml version="1.0" encoding="utf-8"?>
+<ds:datastoreItem xmlns:ds="http://schemas.openxmlformats.org/officeDocument/2006/customXml" ds:itemID="{55AF091B-3C7A-41E3-B477-F2FDAA23CFDA}">
+  <ds:schemaRefs>
+    <ds:schemaRef ds:uri="http://schemas.microsoft.com/office/2006/coverPageProps"/>
+  </ds:schemaRefs>
+</ds:datastoreItem>
+</file>
+
+<file path=customXml/itemProps2.xml><?xml version="1.0" encoding="utf-8"?>
+<ds:datastoreItem xmlns:ds="http://schemas.openxmlformats.org/officeDocument/2006/customXml" ds:itemID="{ECB96D06-6F0D-4260-87E1-48F2006C1257}">
+  <ds:schemaRefs>
+    <ds:schemaRef ds:uri="http://schemas.openxmlformats.org/officeDocument/2006/bibliography"/>
+  </ds:schemaRefs>
+</ds:datastoreItem>
 </file>
</xml_diff>